<commit_message>
Fixed typo errors in UG.
git-svn-id: http://Marc-PC/svn/Full@510 85f15e0e-5137-b144-a863-98bd542365a3
</commit_message>
<xml_diff>
--- a/trunk/base-fire/trunk/deploy/docs/LANDIS-II Base Fire v3.0 User Guide.docx
+++ b/trunk/base-fire/trunk/deploy/docs/LANDIS-II Base Fire v3.0 User Guide.docx
@@ -84,7 +84,7 @@
           <w:rPr>
             <w:noProof/>
           </w:rPr>
-          <w:t>January 10, 2011</w:t>
+          <w:t>December 21, 2011</w:t>
         </w:r>
       </w:fldSimple>
     </w:p>
@@ -178,7 +178,7 @@
         </w:rPr>
         <w:fldChar w:fldCharType="separate"/>
       </w:r>
-      <w:hyperlink w:anchor="_Toc282417890" w:history="1">
+      <w:hyperlink w:anchor="_Toc312247604" w:history="1">
         <w:r>
           <w:rPr>
             <w:rStyle w:val="Hyperlink"/>
@@ -225,7 +225,7 @@
             <w:noProof/>
             <w:webHidden/>
           </w:rPr>
-          <w:instrText xml:space="preserve"> PAGEREF _Toc282417890 \h </w:instrText>
+          <w:instrText xml:space="preserve"> PAGEREF _Toc312247604 \h </w:instrText>
         </w:r>
         <w:r>
           <w:rPr>
@@ -271,7 +271,7 @@
           <w:lang w:eastAsia="en-US"/>
         </w:rPr>
       </w:pPr>
-      <w:hyperlink w:anchor="_Toc282417891" w:history="1">
+      <w:hyperlink w:anchor="_Toc312247605" w:history="1">
         <w:r>
           <w:rPr>
             <w:rStyle w:val="Hyperlink"/>
@@ -315,7 +315,7 @@
             <w:noProof/>
             <w:webHidden/>
           </w:rPr>
-          <w:instrText xml:space="preserve"> PAGEREF _Toc282417891 \h </w:instrText>
+          <w:instrText xml:space="preserve"> PAGEREF _Toc312247605 \h </w:instrText>
         </w:r>
         <w:r>
           <w:rPr>
@@ -361,7 +361,7 @@
           <w:lang w:eastAsia="en-US"/>
         </w:rPr>
       </w:pPr>
-      <w:hyperlink w:anchor="_Toc282417892" w:history="1">
+      <w:hyperlink w:anchor="_Toc312247606" w:history="1">
         <w:r>
           <w:rPr>
             <w:rStyle w:val="Hyperlink"/>
@@ -405,7 +405,7 @@
             <w:noProof/>
             <w:webHidden/>
           </w:rPr>
-          <w:instrText xml:space="preserve"> PAGEREF _Toc282417892 \h </w:instrText>
+          <w:instrText xml:space="preserve"> PAGEREF _Toc312247606 \h </w:instrText>
         </w:r>
         <w:r>
           <w:rPr>
@@ -451,7 +451,7 @@
           <w:lang w:eastAsia="en-US"/>
         </w:rPr>
       </w:pPr>
-      <w:hyperlink w:anchor="_Toc282417893" w:history="1">
+      <w:hyperlink w:anchor="_Toc312247607" w:history="1">
         <w:r>
           <w:rPr>
             <w:rStyle w:val="Hyperlink"/>
@@ -495,7 +495,7 @@
             <w:noProof/>
             <w:webHidden/>
           </w:rPr>
-          <w:instrText xml:space="preserve"> PAGEREF _Toc282417893 \h </w:instrText>
+          <w:instrText xml:space="preserve"> PAGEREF _Toc312247607 \h </w:instrText>
         </w:r>
         <w:r>
           <w:rPr>
@@ -543,7 +543,7 @@
           <w:lang w:eastAsia="en-US"/>
         </w:rPr>
       </w:pPr>
-      <w:hyperlink w:anchor="_Toc282417894" w:history="1">
+      <w:hyperlink w:anchor="_Toc312247608" w:history="1">
         <w:r>
           <w:rPr>
             <w:rStyle w:val="Hyperlink"/>
@@ -589,7 +589,7 @@
             <w:noProof/>
             <w:webHidden/>
           </w:rPr>
-          <w:instrText xml:space="preserve"> PAGEREF _Toc282417894 \h </w:instrText>
+          <w:instrText xml:space="preserve"> PAGEREF _Toc312247608 \h </w:instrText>
         </w:r>
         <w:r>
           <w:rPr>
@@ -635,7 +635,7 @@
           <w:lang w:eastAsia="en-US"/>
         </w:rPr>
       </w:pPr>
-      <w:hyperlink w:anchor="_Toc282417895" w:history="1">
+      <w:hyperlink w:anchor="_Toc312247609" w:history="1">
         <w:r>
           <w:rPr>
             <w:rStyle w:val="Hyperlink"/>
@@ -679,7 +679,7 @@
             <w:noProof/>
             <w:webHidden/>
           </w:rPr>
-          <w:instrText xml:space="preserve"> PAGEREF _Toc282417895 \h </w:instrText>
+          <w:instrText xml:space="preserve"> PAGEREF _Toc312247609 \h </w:instrText>
         </w:r>
         <w:r>
           <w:rPr>
@@ -725,7 +725,7 @@
           <w:lang w:eastAsia="en-US"/>
         </w:rPr>
       </w:pPr>
-      <w:hyperlink w:anchor="_Toc282417896" w:history="1">
+      <w:hyperlink w:anchor="_Toc312247610" w:history="1">
         <w:r>
           <w:rPr>
             <w:rStyle w:val="Hyperlink"/>
@@ -769,7 +769,7 @@
             <w:noProof/>
             <w:webHidden/>
           </w:rPr>
-          <w:instrText xml:space="preserve"> PAGEREF _Toc282417896 \h </w:instrText>
+          <w:instrText xml:space="preserve"> PAGEREF _Toc312247610 \h </w:instrText>
         </w:r>
         <w:r>
           <w:rPr>
@@ -815,7 +815,7 @@
           <w:lang w:eastAsia="en-US"/>
         </w:rPr>
       </w:pPr>
-      <w:hyperlink w:anchor="_Toc282417897" w:history="1">
+      <w:hyperlink w:anchor="_Toc312247611" w:history="1">
         <w:r>
           <w:rPr>
             <w:rStyle w:val="Hyperlink"/>
@@ -859,7 +859,7 @@
             <w:noProof/>
             <w:webHidden/>
           </w:rPr>
-          <w:instrText xml:space="preserve"> PAGEREF _Toc282417897 \h </w:instrText>
+          <w:instrText xml:space="preserve"> PAGEREF _Toc312247611 \h </w:instrText>
         </w:r>
         <w:r>
           <w:rPr>
@@ -905,7 +905,7 @@
           <w:lang w:eastAsia="en-US"/>
         </w:rPr>
       </w:pPr>
-      <w:hyperlink w:anchor="_Toc282417898" w:history="1">
+      <w:hyperlink w:anchor="_Toc312247612" w:history="1">
         <w:r>
           <w:rPr>
             <w:rStyle w:val="Hyperlink"/>
@@ -949,7 +949,7 @@
             <w:noProof/>
             <w:webHidden/>
           </w:rPr>
-          <w:instrText xml:space="preserve"> PAGEREF _Toc282417898 \h </w:instrText>
+          <w:instrText xml:space="preserve"> PAGEREF _Toc312247612 \h </w:instrText>
         </w:r>
         <w:r>
           <w:rPr>
@@ -995,7 +995,7 @@
           <w:lang w:eastAsia="en-US"/>
         </w:rPr>
       </w:pPr>
-      <w:hyperlink w:anchor="_Toc282417899" w:history="1">
+      <w:hyperlink w:anchor="_Toc312247613" w:history="1">
         <w:r>
           <w:rPr>
             <w:rStyle w:val="Hyperlink"/>
@@ -1039,7 +1039,7 @@
             <w:noProof/>
             <w:webHidden/>
           </w:rPr>
-          <w:instrText xml:space="preserve"> PAGEREF _Toc282417899 \h </w:instrText>
+          <w:instrText xml:space="preserve"> PAGEREF _Toc312247613 \h </w:instrText>
         </w:r>
         <w:r>
           <w:rPr>
@@ -1085,7 +1085,7 @@
           <w:lang w:eastAsia="en-US"/>
         </w:rPr>
       </w:pPr>
-      <w:hyperlink w:anchor="_Toc282417900" w:history="1">
+      <w:hyperlink w:anchor="_Toc312247614" w:history="1">
         <w:r>
           <w:rPr>
             <w:rStyle w:val="Hyperlink"/>
@@ -1129,7 +1129,7 @@
             <w:noProof/>
             <w:webHidden/>
           </w:rPr>
-          <w:instrText xml:space="preserve"> PAGEREF _Toc282417900 \h </w:instrText>
+          <w:instrText xml:space="preserve"> PAGEREF _Toc312247614 \h </w:instrText>
         </w:r>
         <w:r>
           <w:rPr>
@@ -1175,7 +1175,7 @@
           <w:lang w:eastAsia="en-US"/>
         </w:rPr>
       </w:pPr>
-      <w:hyperlink w:anchor="_Toc282417901" w:history="1">
+      <w:hyperlink w:anchor="_Toc312247615" w:history="1">
         <w:r>
           <w:rPr>
             <w:rStyle w:val="Hyperlink"/>
@@ -1219,7 +1219,7 @@
             <w:noProof/>
             <w:webHidden/>
           </w:rPr>
-          <w:instrText xml:space="preserve"> PAGEREF _Toc282417901 \h </w:instrText>
+          <w:instrText xml:space="preserve"> PAGEREF _Toc312247615 \h </w:instrText>
         </w:r>
         <w:r>
           <w:rPr>
@@ -1267,7 +1267,7 @@
           <w:lang w:eastAsia="en-US"/>
         </w:rPr>
       </w:pPr>
-      <w:hyperlink w:anchor="_Toc282417902" w:history="1">
+      <w:hyperlink w:anchor="_Toc312247616" w:history="1">
         <w:r>
           <w:rPr>
             <w:rStyle w:val="Hyperlink"/>
@@ -1313,7 +1313,7 @@
             <w:noProof/>
             <w:webHidden/>
           </w:rPr>
-          <w:instrText xml:space="preserve"> PAGEREF _Toc282417902 \h </w:instrText>
+          <w:instrText xml:space="preserve"> PAGEREF _Toc312247616 \h </w:instrText>
         </w:r>
         <w:r>
           <w:rPr>
@@ -1359,7 +1359,7 @@
           <w:lang w:eastAsia="en-US"/>
         </w:rPr>
       </w:pPr>
-      <w:hyperlink w:anchor="_Toc282417903" w:history="1">
+      <w:hyperlink w:anchor="_Toc312247617" w:history="1">
         <w:r>
           <w:rPr>
             <w:rStyle w:val="Hyperlink"/>
@@ -1403,7 +1403,7 @@
             <w:noProof/>
             <w:webHidden/>
           </w:rPr>
-          <w:instrText xml:space="preserve"> PAGEREF _Toc282417903 \h </w:instrText>
+          <w:instrText xml:space="preserve"> PAGEREF _Toc312247617 \h </w:instrText>
         </w:r>
         <w:r>
           <w:rPr>
@@ -1449,7 +1449,7 @@
           <w:lang w:eastAsia="en-US"/>
         </w:rPr>
       </w:pPr>
-      <w:hyperlink w:anchor="_Toc282417904" w:history="1">
+      <w:hyperlink w:anchor="_Toc312247618" w:history="1">
         <w:r>
           <w:rPr>
             <w:rStyle w:val="Hyperlink"/>
@@ -1493,7 +1493,7 @@
             <w:noProof/>
             <w:webHidden/>
           </w:rPr>
-          <w:instrText xml:space="preserve"> PAGEREF _Toc282417904 \h </w:instrText>
+          <w:instrText xml:space="preserve"> PAGEREF _Toc312247618 \h </w:instrText>
         </w:r>
         <w:r>
           <w:rPr>
@@ -1542,7 +1542,7 @@
           <w:lang w:eastAsia="en-US"/>
         </w:rPr>
       </w:pPr>
-      <w:hyperlink w:anchor="_Toc282417905" w:history="1">
+      <w:hyperlink w:anchor="_Toc312247619" w:history="1">
         <w:r>
           <w:rPr>
             <w:rStyle w:val="Hyperlink"/>
@@ -1589,7 +1589,7 @@
             <w:noProof/>
             <w:webHidden/>
           </w:rPr>
-          <w:instrText xml:space="preserve"> PAGEREF _Toc282417905 \h </w:instrText>
+          <w:instrText xml:space="preserve"> PAGEREF _Toc312247619 \h </w:instrText>
         </w:r>
         <w:r>
           <w:rPr>
@@ -1635,7 +1635,7 @@
           <w:lang w:eastAsia="en-US"/>
         </w:rPr>
       </w:pPr>
-      <w:hyperlink w:anchor="_Toc282417906" w:history="1">
+      <w:hyperlink w:anchor="_Toc312247620" w:history="1">
         <w:r>
           <w:rPr>
             <w:rStyle w:val="Hyperlink"/>
@@ -1679,7 +1679,7 @@
             <w:noProof/>
             <w:webHidden/>
           </w:rPr>
-          <w:instrText xml:space="preserve"> PAGEREF _Toc282417906 \h </w:instrText>
+          <w:instrText xml:space="preserve"> PAGEREF _Toc312247620 \h </w:instrText>
         </w:r>
         <w:r>
           <w:rPr>
@@ -1725,7 +1725,7 @@
           <w:lang w:eastAsia="en-US"/>
         </w:rPr>
       </w:pPr>
-      <w:hyperlink w:anchor="_Toc282417907" w:history="1">
+      <w:hyperlink w:anchor="_Toc312247621" w:history="1">
         <w:r>
           <w:rPr>
             <w:rStyle w:val="Hyperlink"/>
@@ -1769,7 +1769,7 @@
             <w:noProof/>
             <w:webHidden/>
           </w:rPr>
-          <w:instrText xml:space="preserve"> PAGEREF _Toc282417907 \h </w:instrText>
+          <w:instrText xml:space="preserve"> PAGEREF _Toc312247621 \h </w:instrText>
         </w:r>
         <w:r>
           <w:rPr>
@@ -1815,7 +1815,7 @@
           <w:lang w:eastAsia="en-US"/>
         </w:rPr>
       </w:pPr>
-      <w:hyperlink w:anchor="_Toc282417908" w:history="1">
+      <w:hyperlink w:anchor="_Toc312247622" w:history="1">
         <w:r>
           <w:rPr>
             <w:rStyle w:val="Hyperlink"/>
@@ -1859,7 +1859,7 @@
             <w:noProof/>
             <w:webHidden/>
           </w:rPr>
-          <w:instrText xml:space="preserve"> PAGEREF _Toc282417908 \h </w:instrText>
+          <w:instrText xml:space="preserve"> PAGEREF _Toc312247622 \h </w:instrText>
         </w:r>
         <w:r>
           <w:rPr>
@@ -1907,7 +1907,7 @@
           <w:lang w:eastAsia="en-US"/>
         </w:rPr>
       </w:pPr>
-      <w:hyperlink w:anchor="_Toc282417909" w:history="1">
+      <w:hyperlink w:anchor="_Toc312247623" w:history="1">
         <w:r>
           <w:rPr>
             <w:rStyle w:val="Hyperlink"/>
@@ -1953,7 +1953,7 @@
             <w:noProof/>
             <w:webHidden/>
           </w:rPr>
-          <w:instrText xml:space="preserve"> PAGEREF _Toc282417909 \h </w:instrText>
+          <w:instrText xml:space="preserve"> PAGEREF _Toc312247623 \h </w:instrText>
         </w:r>
         <w:r>
           <w:rPr>
@@ -2001,7 +2001,7 @@
           <w:lang w:eastAsia="en-US"/>
         </w:rPr>
       </w:pPr>
-      <w:hyperlink w:anchor="_Toc282417910" w:history="1">
+      <w:hyperlink w:anchor="_Toc312247624" w:history="1">
         <w:r>
           <w:rPr>
             <w:rStyle w:val="Hyperlink"/>
@@ -2047,7 +2047,7 @@
             <w:noProof/>
             <w:webHidden/>
           </w:rPr>
-          <w:instrText xml:space="preserve"> PAGEREF _Toc282417910 \h </w:instrText>
+          <w:instrText xml:space="preserve"> PAGEREF _Toc312247624 \h </w:instrText>
         </w:r>
         <w:r>
           <w:rPr>
@@ -2095,7 +2095,7 @@
           <w:lang w:eastAsia="en-US"/>
         </w:rPr>
       </w:pPr>
-      <w:hyperlink w:anchor="_Toc282417911" w:history="1">
+      <w:hyperlink w:anchor="_Toc312247625" w:history="1">
         <w:r>
           <w:rPr>
             <w:rStyle w:val="Hyperlink"/>
@@ -2141,7 +2141,7 @@
             <w:noProof/>
             <w:webHidden/>
           </w:rPr>
-          <w:instrText xml:space="preserve"> PAGEREF _Toc282417911 \h </w:instrText>
+          <w:instrText xml:space="preserve"> PAGEREF _Toc312247625 \h </w:instrText>
         </w:r>
         <w:r>
           <w:rPr>
@@ -2189,7 +2189,7 @@
           <w:lang w:eastAsia="en-US"/>
         </w:rPr>
       </w:pPr>
-      <w:hyperlink w:anchor="_Toc282417912" w:history="1">
+      <w:hyperlink w:anchor="_Toc312247626" w:history="1">
         <w:r>
           <w:rPr>
             <w:rStyle w:val="Hyperlink"/>
@@ -2235,7 +2235,7 @@
             <w:noProof/>
             <w:webHidden/>
           </w:rPr>
-          <w:instrText xml:space="preserve"> PAGEREF _Toc282417912 \h </w:instrText>
+          <w:instrText xml:space="preserve"> PAGEREF _Toc312247626 \h </w:instrText>
         </w:r>
         <w:r>
           <w:rPr>
@@ -2283,7 +2283,7 @@
           <w:lang w:eastAsia="en-US"/>
         </w:rPr>
       </w:pPr>
-      <w:hyperlink w:anchor="_Toc282417913" w:history="1">
+      <w:hyperlink w:anchor="_Toc312247627" w:history="1">
         <w:r>
           <w:rPr>
             <w:rStyle w:val="Hyperlink"/>
@@ -2329,7 +2329,7 @@
             <w:noProof/>
             <w:webHidden/>
           </w:rPr>
-          <w:instrText xml:space="preserve"> PAGEREF _Toc282417913 \h </w:instrText>
+          <w:instrText xml:space="preserve"> PAGEREF _Toc312247627 \h </w:instrText>
         </w:r>
         <w:r>
           <w:rPr>
@@ -2377,7 +2377,7 @@
           <w:lang w:eastAsia="en-US"/>
         </w:rPr>
       </w:pPr>
-      <w:hyperlink w:anchor="_Toc282417914" w:history="1">
+      <w:hyperlink w:anchor="_Toc312247628" w:history="1">
         <w:r>
           <w:rPr>
             <w:rStyle w:val="Hyperlink"/>
@@ -2423,7 +2423,7 @@
             <w:noProof/>
             <w:webHidden/>
           </w:rPr>
-          <w:instrText xml:space="preserve"> PAGEREF _Toc282417914 \h </w:instrText>
+          <w:instrText xml:space="preserve"> PAGEREF _Toc312247628 \h </w:instrText>
         </w:r>
         <w:r>
           <w:rPr>
@@ -2471,7 +2471,7 @@
           <w:lang w:eastAsia="en-US"/>
         </w:rPr>
       </w:pPr>
-      <w:hyperlink w:anchor="_Toc282417915" w:history="1">
+      <w:hyperlink w:anchor="_Toc312247629" w:history="1">
         <w:r>
           <w:rPr>
             <w:rStyle w:val="Hyperlink"/>
@@ -2517,7 +2517,7 @@
             <w:noProof/>
             <w:webHidden/>
           </w:rPr>
-          <w:instrText xml:space="preserve"> PAGEREF _Toc282417915 \h </w:instrText>
+          <w:instrText xml:space="preserve"> PAGEREF _Toc312247629 \h </w:instrText>
         </w:r>
         <w:r>
           <w:rPr>
@@ -2563,7 +2563,7 @@
           <w:lang w:eastAsia="en-US"/>
         </w:rPr>
       </w:pPr>
-      <w:hyperlink w:anchor="_Toc282417916" w:history="1">
+      <w:hyperlink w:anchor="_Toc312247630" w:history="1">
         <w:r>
           <w:rPr>
             <w:rStyle w:val="Hyperlink"/>
@@ -2607,7 +2607,7 @@
             <w:noProof/>
             <w:webHidden/>
           </w:rPr>
-          <w:instrText xml:space="preserve"> PAGEREF _Toc282417916 \h </w:instrText>
+          <w:instrText xml:space="preserve"> PAGEREF _Toc312247630 \h </w:instrText>
         </w:r>
         <w:r>
           <w:rPr>
@@ -2653,7 +2653,7 @@
           <w:lang w:eastAsia="en-US"/>
         </w:rPr>
       </w:pPr>
-      <w:hyperlink w:anchor="_Toc282417917" w:history="1">
+      <w:hyperlink w:anchor="_Toc312247631" w:history="1">
         <w:r>
           <w:rPr>
             <w:rStyle w:val="Hyperlink"/>
@@ -2697,7 +2697,7 @@
             <w:noProof/>
             <w:webHidden/>
           </w:rPr>
-          <w:instrText xml:space="preserve"> PAGEREF _Toc282417917 \h </w:instrText>
+          <w:instrText xml:space="preserve"> PAGEREF _Toc312247631 \h </w:instrText>
         </w:r>
         <w:r>
           <w:rPr>
@@ -2745,7 +2745,7 @@
           <w:lang w:eastAsia="en-US"/>
         </w:rPr>
       </w:pPr>
-      <w:hyperlink w:anchor="_Toc282417918" w:history="1">
+      <w:hyperlink w:anchor="_Toc312247632" w:history="1">
         <w:r>
           <w:rPr>
             <w:rStyle w:val="Hyperlink"/>
@@ -2791,7 +2791,7 @@
             <w:noProof/>
             <w:webHidden/>
           </w:rPr>
-          <w:instrText xml:space="preserve"> PAGEREF _Toc282417918 \h </w:instrText>
+          <w:instrText xml:space="preserve"> PAGEREF _Toc312247632 \h </w:instrText>
         </w:r>
         <w:r>
           <w:rPr>
@@ -2839,7 +2839,7 @@
           <w:lang w:eastAsia="en-US"/>
         </w:rPr>
       </w:pPr>
-      <w:hyperlink w:anchor="_Toc282417919" w:history="1">
+      <w:hyperlink w:anchor="_Toc312247633" w:history="1">
         <w:r>
           <w:rPr>
             <w:rStyle w:val="Hyperlink"/>
@@ -2885,7 +2885,7 @@
             <w:noProof/>
             <w:webHidden/>
           </w:rPr>
-          <w:instrText xml:space="preserve"> PAGEREF _Toc282417919 \h </w:instrText>
+          <w:instrText xml:space="preserve"> PAGEREF _Toc312247633 \h </w:instrText>
         </w:r>
         <w:r>
           <w:rPr>
@@ -2931,7 +2931,7 @@
           <w:lang w:eastAsia="en-US"/>
         </w:rPr>
       </w:pPr>
-      <w:hyperlink w:anchor="_Toc282417920" w:history="1">
+      <w:hyperlink w:anchor="_Toc312247634" w:history="1">
         <w:r>
           <w:rPr>
             <w:rStyle w:val="Hyperlink"/>
@@ -2975,7 +2975,7 @@
             <w:noProof/>
             <w:webHidden/>
           </w:rPr>
-          <w:instrText xml:space="preserve"> PAGEREF _Toc282417920 \h </w:instrText>
+          <w:instrText xml:space="preserve"> PAGEREF _Toc312247634 \h </w:instrText>
         </w:r>
         <w:r>
           <w:rPr>
@@ -3023,7 +3023,7 @@
           <w:lang w:eastAsia="en-US"/>
         </w:rPr>
       </w:pPr>
-      <w:hyperlink w:anchor="_Toc282417921" w:history="1">
+      <w:hyperlink w:anchor="_Toc312247635" w:history="1">
         <w:r>
           <w:rPr>
             <w:rStyle w:val="Hyperlink"/>
@@ -3069,7 +3069,7 @@
             <w:noProof/>
             <w:webHidden/>
           </w:rPr>
-          <w:instrText xml:space="preserve"> PAGEREF _Toc282417921 \h </w:instrText>
+          <w:instrText xml:space="preserve"> PAGEREF _Toc312247635 \h </w:instrText>
         </w:r>
         <w:r>
           <w:rPr>
@@ -3117,7 +3117,7 @@
           <w:lang w:eastAsia="en-US"/>
         </w:rPr>
       </w:pPr>
-      <w:hyperlink w:anchor="_Toc282417922" w:history="1">
+      <w:hyperlink w:anchor="_Toc312247636" w:history="1">
         <w:r>
           <w:rPr>
             <w:rStyle w:val="Hyperlink"/>
@@ -3163,7 +3163,7 @@
             <w:noProof/>
             <w:webHidden/>
           </w:rPr>
-          <w:instrText xml:space="preserve"> PAGEREF _Toc282417922 \h </w:instrText>
+          <w:instrText xml:space="preserve"> PAGEREF _Toc312247636 \h </w:instrText>
         </w:r>
         <w:r>
           <w:rPr>
@@ -3209,7 +3209,7 @@
           <w:lang w:eastAsia="en-US"/>
         </w:rPr>
       </w:pPr>
-      <w:hyperlink w:anchor="_Toc282417923" w:history="1">
+      <w:hyperlink w:anchor="_Toc312247637" w:history="1">
         <w:r>
           <w:rPr>
             <w:rStyle w:val="Hyperlink"/>
@@ -3253,7 +3253,7 @@
             <w:noProof/>
             <w:webHidden/>
           </w:rPr>
-          <w:instrText xml:space="preserve"> PAGEREF _Toc282417923 \h </w:instrText>
+          <w:instrText xml:space="preserve"> PAGEREF _Toc312247637 \h </w:instrText>
         </w:r>
         <w:r>
           <w:rPr>
@@ -3301,7 +3301,7 @@
           <w:lang w:eastAsia="en-US"/>
         </w:rPr>
       </w:pPr>
-      <w:hyperlink w:anchor="_Toc282417924" w:history="1">
+      <w:hyperlink w:anchor="_Toc312247638" w:history="1">
         <w:r>
           <w:rPr>
             <w:rStyle w:val="Hyperlink"/>
@@ -3347,7 +3347,7 @@
             <w:noProof/>
             <w:webHidden/>
           </w:rPr>
-          <w:instrText xml:space="preserve"> PAGEREF _Toc282417924 \h </w:instrText>
+          <w:instrText xml:space="preserve"> PAGEREF _Toc312247638 \h </w:instrText>
         </w:r>
         <w:r>
           <w:rPr>
@@ -3395,7 +3395,7 @@
           <w:lang w:eastAsia="en-US"/>
         </w:rPr>
       </w:pPr>
-      <w:hyperlink w:anchor="_Toc282417925" w:history="1">
+      <w:hyperlink w:anchor="_Toc312247639" w:history="1">
         <w:r>
           <w:rPr>
             <w:rStyle w:val="Hyperlink"/>
@@ -3441,7 +3441,7 @@
             <w:noProof/>
             <w:webHidden/>
           </w:rPr>
-          <w:instrText xml:space="preserve"> PAGEREF _Toc282417925 \h </w:instrText>
+          <w:instrText xml:space="preserve"> PAGEREF _Toc312247639 \h </w:instrText>
         </w:r>
         <w:r>
           <w:rPr>
@@ -3487,7 +3487,7 @@
           <w:lang w:eastAsia="en-US"/>
         </w:rPr>
       </w:pPr>
-      <w:hyperlink w:anchor="_Toc282417926" w:history="1">
+      <w:hyperlink w:anchor="_Toc312247640" w:history="1">
         <w:r>
           <w:rPr>
             <w:rStyle w:val="Hyperlink"/>
@@ -3531,7 +3531,7 @@
             <w:noProof/>
             <w:webHidden/>
           </w:rPr>
-          <w:instrText xml:space="preserve"> PAGEREF _Toc282417926 \h </w:instrText>
+          <w:instrText xml:space="preserve"> PAGEREF _Toc312247640 \h </w:instrText>
         </w:r>
         <w:r>
           <w:rPr>
@@ -3579,7 +3579,7 @@
           <w:lang w:eastAsia="en-US"/>
         </w:rPr>
       </w:pPr>
-      <w:hyperlink w:anchor="_Toc282417927" w:history="1">
+      <w:hyperlink w:anchor="_Toc312247641" w:history="1">
         <w:r>
           <w:rPr>
             <w:rStyle w:val="Hyperlink"/>
@@ -3625,7 +3625,7 @@
             <w:noProof/>
             <w:webHidden/>
           </w:rPr>
-          <w:instrText xml:space="preserve"> PAGEREF _Toc282417927 \h </w:instrText>
+          <w:instrText xml:space="preserve"> PAGEREF _Toc312247641 \h </w:instrText>
         </w:r>
         <w:r>
           <w:rPr>
@@ -3673,7 +3673,7 @@
           <w:lang w:eastAsia="en-US"/>
         </w:rPr>
       </w:pPr>
-      <w:hyperlink w:anchor="_Toc282417928" w:history="1">
+      <w:hyperlink w:anchor="_Toc312247642" w:history="1">
         <w:r>
           <w:rPr>
             <w:rStyle w:val="Hyperlink"/>
@@ -3719,7 +3719,7 @@
             <w:noProof/>
             <w:webHidden/>
           </w:rPr>
-          <w:instrText xml:space="preserve"> PAGEREF _Toc282417928 \h </w:instrText>
+          <w:instrText xml:space="preserve"> PAGEREF _Toc312247642 \h </w:instrText>
         </w:r>
         <w:r>
           <w:rPr>
@@ -3767,7 +3767,7 @@
           <w:lang w:eastAsia="en-US"/>
         </w:rPr>
       </w:pPr>
-      <w:hyperlink w:anchor="_Toc282417929" w:history="1">
+      <w:hyperlink w:anchor="_Toc312247643" w:history="1">
         <w:r>
           <w:rPr>
             <w:rStyle w:val="Hyperlink"/>
@@ -3813,7 +3813,7 @@
             <w:noProof/>
             <w:webHidden/>
           </w:rPr>
-          <w:instrText xml:space="preserve"> PAGEREF _Toc282417929 \h </w:instrText>
+          <w:instrText xml:space="preserve"> PAGEREF _Toc312247643 \h </w:instrText>
         </w:r>
         <w:r>
           <w:rPr>
@@ -3859,7 +3859,7 @@
           <w:lang w:eastAsia="en-US"/>
         </w:rPr>
       </w:pPr>
-      <w:hyperlink w:anchor="_Toc282417930" w:history="1">
+      <w:hyperlink w:anchor="_Toc312247644" w:history="1">
         <w:r>
           <w:rPr>
             <w:rStyle w:val="Hyperlink"/>
@@ -3903,7 +3903,7 @@
             <w:noProof/>
             <w:webHidden/>
           </w:rPr>
-          <w:instrText xml:space="preserve"> PAGEREF _Toc282417930 \h </w:instrText>
+          <w:instrText xml:space="preserve"> PAGEREF _Toc312247644 \h </w:instrText>
         </w:r>
         <w:r>
           <w:rPr>
@@ -3949,7 +3949,7 @@
           <w:lang w:eastAsia="en-US"/>
         </w:rPr>
       </w:pPr>
-      <w:hyperlink w:anchor="_Toc282417931" w:history="1">
+      <w:hyperlink w:anchor="_Toc312247645" w:history="1">
         <w:r>
           <w:rPr>
             <w:rStyle w:val="Hyperlink"/>
@@ -3993,7 +3993,7 @@
             <w:noProof/>
             <w:webHidden/>
           </w:rPr>
-          <w:instrText xml:space="preserve"> PAGEREF _Toc282417931 \h </w:instrText>
+          <w:instrText xml:space="preserve"> PAGEREF _Toc312247645 \h </w:instrText>
         </w:r>
         <w:r>
           <w:rPr>
@@ -4039,7 +4039,7 @@
           <w:lang w:eastAsia="en-US"/>
         </w:rPr>
       </w:pPr>
-      <w:hyperlink w:anchor="_Toc282417932" w:history="1">
+      <w:hyperlink w:anchor="_Toc312247646" w:history="1">
         <w:r>
           <w:rPr>
             <w:rStyle w:val="Hyperlink"/>
@@ -4083,7 +4083,7 @@
             <w:noProof/>
             <w:webHidden/>
           </w:rPr>
-          <w:instrText xml:space="preserve"> PAGEREF _Toc282417932 \h </w:instrText>
+          <w:instrText xml:space="preserve"> PAGEREF _Toc312247646 \h </w:instrText>
         </w:r>
         <w:r>
           <w:rPr>
@@ -4132,7 +4132,7 @@
           <w:lang w:eastAsia="en-US"/>
         </w:rPr>
       </w:pPr>
-      <w:hyperlink w:anchor="_Toc282417933" w:history="1">
+      <w:hyperlink w:anchor="_Toc312247647" w:history="1">
         <w:r>
           <w:rPr>
             <w:rStyle w:val="Hyperlink"/>
@@ -4179,7 +4179,7 @@
             <w:noProof/>
             <w:webHidden/>
           </w:rPr>
-          <w:instrText xml:space="preserve"> PAGEREF _Toc282417933 \h </w:instrText>
+          <w:instrText xml:space="preserve"> PAGEREF _Toc312247647 \h </w:instrText>
         </w:r>
         <w:r>
           <w:rPr>
@@ -4225,7 +4225,7 @@
           <w:lang w:eastAsia="en-US"/>
         </w:rPr>
       </w:pPr>
-      <w:hyperlink w:anchor="_Toc282417934" w:history="1">
+      <w:hyperlink w:anchor="_Toc312247648" w:history="1">
         <w:r>
           <w:rPr>
             <w:rStyle w:val="Hyperlink"/>
@@ -4269,7 +4269,7 @@
             <w:noProof/>
             <w:webHidden/>
           </w:rPr>
-          <w:instrText xml:space="preserve"> PAGEREF _Toc282417934 \h </w:instrText>
+          <w:instrText xml:space="preserve"> PAGEREF _Toc312247648 \h </w:instrText>
         </w:r>
         <w:r>
           <w:rPr>
@@ -4315,7 +4315,7 @@
           <w:lang w:eastAsia="en-US"/>
         </w:rPr>
       </w:pPr>
-      <w:hyperlink w:anchor="_Toc282417935" w:history="1">
+      <w:hyperlink w:anchor="_Toc312247649" w:history="1">
         <w:r>
           <w:rPr>
             <w:rStyle w:val="Hyperlink"/>
@@ -4359,7 +4359,7 @@
             <w:noProof/>
             <w:webHidden/>
           </w:rPr>
-          <w:instrText xml:space="preserve"> PAGEREF _Toc282417935 \h </w:instrText>
+          <w:instrText xml:space="preserve"> PAGEREF _Toc312247649 \h </w:instrText>
         </w:r>
         <w:r>
           <w:rPr>
@@ -4405,7 +4405,7 @@
           <w:lang w:eastAsia="en-US"/>
         </w:rPr>
       </w:pPr>
-      <w:hyperlink w:anchor="_Toc282417936" w:history="1">
+      <w:hyperlink w:anchor="_Toc312247650" w:history="1">
         <w:r>
           <w:rPr>
             <w:rStyle w:val="Hyperlink"/>
@@ -4449,7 +4449,7 @@
             <w:noProof/>
             <w:webHidden/>
           </w:rPr>
-          <w:instrText xml:space="preserve"> PAGEREF _Toc282417936 \h </w:instrText>
+          <w:instrText xml:space="preserve"> PAGEREF _Toc312247650 \h </w:instrText>
         </w:r>
         <w:r>
           <w:rPr>
@@ -4498,7 +4498,7 @@
           <w:lang w:eastAsia="en-US"/>
         </w:rPr>
       </w:pPr>
-      <w:hyperlink w:anchor="_Toc282417937" w:history="1">
+      <w:hyperlink w:anchor="_Toc312247651" w:history="1">
         <w:r>
           <w:rPr>
             <w:rStyle w:val="Hyperlink"/>
@@ -4545,7 +4545,7 @@
             <w:noProof/>
             <w:webHidden/>
           </w:rPr>
-          <w:instrText xml:space="preserve"> PAGEREF _Toc282417937 \h </w:instrText>
+          <w:instrText xml:space="preserve"> PAGEREF _Toc312247651 \h </w:instrText>
         </w:r>
         <w:r>
           <w:rPr>
@@ -4590,7 +4590,7 @@
         <w:pStyle w:val="Heading1"/>
       </w:pPr>
       <w:bookmarkStart w:id="2" w:name="_Toc102232953"/>
-      <w:bookmarkStart w:id="3" w:name="_Toc282417890"/>
+      <w:bookmarkStart w:id="3" w:name="_Toc312247604"/>
       <w:r>
         <w:lastRenderedPageBreak/>
         <w:t>Introduction</w:t>
@@ -4656,12 +4656,12 @@
       <w:pPr>
         <w:pStyle w:val="Heading2"/>
       </w:pPr>
-      <w:bookmarkStart w:id="4" w:name="_Toc282417891"/>
-      <w:bookmarkStart w:id="5" w:name="_Toc133386203"/>
+      <w:bookmarkStart w:id="4" w:name="_Toc133386203"/>
+      <w:bookmarkStart w:id="5" w:name="_Toc312247605"/>
       <w:r>
         <w:t>What’s new in version 3.0</w:t>
       </w:r>
-      <w:bookmarkEnd w:id="4"/>
+      <w:bookmarkEnd w:id="5"/>
     </w:p>
     <w:p>
       <w:pPr>
@@ -4675,7 +4675,7 @@
       <w:pPr>
         <w:pStyle w:val="Heading2"/>
       </w:pPr>
-      <w:bookmarkStart w:id="6" w:name="_Toc282417892"/>
+      <w:bookmarkStart w:id="6" w:name="_Toc312247606"/>
       <w:r>
         <w:t>What’s new in version 2.1</w:t>
       </w:r>
@@ -4753,7 +4753,7 @@
       <w:pPr>
         <w:pStyle w:val="Heading2"/>
       </w:pPr>
-      <w:bookmarkStart w:id="7" w:name="_Toc282417893"/>
+      <w:bookmarkStart w:id="7" w:name="_Toc312247607"/>
       <w:r>
         <w:t>What’s new in version 2.0</w:t>
       </w:r>
@@ -4839,8 +4839,8 @@
         <w:pStyle w:val="Heading3"/>
         <w:ind w:left="720" w:hanging="720"/>
       </w:pPr>
-      <w:bookmarkStart w:id="8" w:name="_Toc282417894"/>
-      <w:bookmarkEnd w:id="5"/>
+      <w:bookmarkStart w:id="8" w:name="_Toc312247608"/>
+      <w:bookmarkEnd w:id="4"/>
       <w:r>
         <w:t>Version 2.01</w:t>
       </w:r>
@@ -4868,7 +4868,7 @@
       <w:pPr>
         <w:pStyle w:val="Heading2"/>
       </w:pPr>
-      <w:bookmarkStart w:id="9" w:name="_Toc282417895"/>
+      <w:bookmarkStart w:id="9" w:name="_Toc312247609"/>
       <w:r>
         <w:t>Fire Ignition</w:t>
       </w:r>
@@ -4972,7 +4972,7 @@
       <w:pPr>
         <w:pStyle w:val="Heading2"/>
       </w:pPr>
-      <w:bookmarkStart w:id="10" w:name="_Toc282417896"/>
+      <w:bookmarkStart w:id="10" w:name="_Toc312247610"/>
       <w:r>
         <w:t>Initiation and Spread</w:t>
       </w:r>
@@ -5049,7 +5049,7 @@
           <v:shape id="_x0000_i1025" type="#_x0000_t75" style="width:9pt;height:17.25pt" o:ole="">
             <v:imagedata r:id="rId8" o:title=""/>
           </v:shape>
-          <o:OLEObject Type="Embed" ProgID="Equation.3" ShapeID="_x0000_i1025" DrawAspect="Content" ObjectID="_1369658601" r:id="rId9"/>
+          <o:OLEObject Type="Embed" ProgID="Equation.3" ShapeID="_x0000_i1025" DrawAspect="Content" ObjectID="_1385989462" r:id="rId9"/>
         </w:object>
       </w:r>
       <w:r>
@@ -5060,7 +5060,7 @@
           <v:shape id="_x0000_i1026" type="#_x0000_t75" style="width:147pt;height:29.25pt" o:ole="">
             <v:imagedata r:id="rId10" o:title=""/>
           </v:shape>
-          <o:OLEObject Type="Embed" ProgID="Equation.3" ShapeID="_x0000_i1026" DrawAspect="Content" ObjectID="_1369658602" r:id="rId11"/>
+          <o:OLEObject Type="Embed" ProgID="Equation.3" ShapeID="_x0000_i1026" DrawAspect="Content" ObjectID="_1385989463" r:id="rId11"/>
         </w:object>
       </w:r>
     </w:p>
@@ -5747,7 +5747,7 @@
       <w:pPr>
         <w:pStyle w:val="Heading2"/>
       </w:pPr>
-      <w:bookmarkStart w:id="11" w:name="_Toc282417897"/>
+      <w:bookmarkStart w:id="11" w:name="_Toc312247611"/>
       <w:r>
         <w:t>Event Size</w:t>
       </w:r>
@@ -6107,7 +6107,7 @@
       <w:pPr>
         <w:pStyle w:val="Heading2"/>
       </w:pPr>
-      <w:bookmarkStart w:id="12" w:name="_Toc282417898"/>
+      <w:bookmarkStart w:id="12" w:name="_Toc312247612"/>
       <w:r>
         <w:t>Fire Severity</w:t>
       </w:r>
@@ -6125,7 +6125,7 @@
       <w:pPr>
         <w:pStyle w:val="Heading2"/>
       </w:pPr>
-      <w:bookmarkStart w:id="13" w:name="_Toc282417899"/>
+      <w:bookmarkStart w:id="13" w:name="_Toc312247613"/>
       <w:r>
         <w:t>Fire Damage</w:t>
       </w:r>
@@ -6434,7 +6434,7 @@
       <w:pPr>
         <w:pStyle w:val="Heading2"/>
       </w:pPr>
-      <w:bookmarkStart w:id="14" w:name="_Toc282417900"/>
+      <w:bookmarkStart w:id="14" w:name="_Toc312247614"/>
       <w:r>
         <w:t>Fire Rotation Period (FRP) calibration</w:t>
       </w:r>
@@ -6528,7 +6528,7 @@
       <w:pPr>
         <w:pStyle w:val="Heading2"/>
       </w:pPr>
-      <w:bookmarkStart w:id="15" w:name="_Toc282417901"/>
+      <w:bookmarkStart w:id="15" w:name="_Toc312247615"/>
       <w:r>
         <w:lastRenderedPageBreak/>
         <w:t>Version History</w:t>
@@ -6540,7 +6540,7 @@
         <w:pStyle w:val="Heading3"/>
         <w:ind w:left="720" w:hanging="720"/>
       </w:pPr>
-      <w:bookmarkStart w:id="16" w:name="_Toc282417902"/>
+      <w:bookmarkStart w:id="16" w:name="_Toc312247616"/>
       <w:r>
         <w:t>Version 1.2</w:t>
       </w:r>
@@ -6606,7 +6606,7 @@
       <w:pPr>
         <w:pStyle w:val="Heading2"/>
       </w:pPr>
-      <w:bookmarkStart w:id="17" w:name="_Toc282417903"/>
+      <w:bookmarkStart w:id="17" w:name="_Toc312247617"/>
       <w:r>
         <w:t>References</w:t>
       </w:r>
@@ -6637,7 +6637,7 @@
       <w:pPr>
         <w:pStyle w:val="Heading2"/>
       </w:pPr>
-      <w:bookmarkStart w:id="18" w:name="_Toc282417904"/>
+      <w:bookmarkStart w:id="18" w:name="_Toc312247618"/>
       <w:r>
         <w:t>Acknowledgments</w:t>
       </w:r>
@@ -6666,7 +6666,7 @@
         <w:pStyle w:val="Heading1"/>
       </w:pPr>
       <w:bookmarkStart w:id="19" w:name="_Toc102232959"/>
-      <w:bookmarkStart w:id="20" w:name="_Toc282417905"/>
+      <w:bookmarkStart w:id="20" w:name="_Toc312247619"/>
       <w:r>
         <w:lastRenderedPageBreak/>
         <w:t>Parameter Input File</w:t>
@@ -6708,7 +6708,7 @@
       </w:pPr>
       <w:bookmarkStart w:id="21" w:name="_Toc112235332"/>
       <w:bookmarkStart w:id="22" w:name="_Toc133386213"/>
-      <w:bookmarkStart w:id="23" w:name="_Toc282417906"/>
+      <w:bookmarkStart w:id="23" w:name="_Toc312247620"/>
       <w:proofErr w:type="spellStart"/>
       <w:r>
         <w:t>LandisData</w:t>
@@ -6762,7 +6762,7 @@
       </w:pPr>
       <w:bookmarkStart w:id="24" w:name="_Toc112235333"/>
       <w:bookmarkStart w:id="25" w:name="_Toc133386214"/>
-      <w:bookmarkStart w:id="26" w:name="_Toc282417907"/>
+      <w:bookmarkStart w:id="26" w:name="_Toc312247621"/>
       <w:proofErr w:type="spellStart"/>
       <w:r>
         <w:t>Timestep</w:t>
@@ -6793,7 +6793,7 @@
         <w:pStyle w:val="Heading2"/>
       </w:pPr>
       <w:bookmarkStart w:id="27" w:name="_Ref133899099"/>
-      <w:bookmarkStart w:id="28" w:name="_Toc282417908"/>
+      <w:bookmarkStart w:id="28" w:name="_Toc312247622"/>
       <w:r>
         <w:t xml:space="preserve">Fire </w:t>
       </w:r>
@@ -6832,7 +6832,7 @@
       <w:pPr>
         <w:pStyle w:val="Heading3"/>
       </w:pPr>
-      <w:bookmarkStart w:id="31" w:name="_Toc282417909"/>
+      <w:bookmarkStart w:id="31" w:name="_Toc312247623"/>
       <w:r>
         <w:t>Fire Region Name</w:t>
       </w:r>
@@ -6866,7 +6866,7 @@
       <w:pPr>
         <w:pStyle w:val="Heading3"/>
       </w:pPr>
-      <w:bookmarkStart w:id="32" w:name="_Toc282417910"/>
+      <w:bookmarkStart w:id="32" w:name="_Toc312247624"/>
       <w:r>
         <w:t>Map Code</w:t>
       </w:r>
@@ -6954,7 +6954,7 @@
       <w:pPr>
         <w:pStyle w:val="Heading3"/>
       </w:pPr>
-      <w:bookmarkStart w:id="33" w:name="_Toc282417911"/>
+      <w:bookmarkStart w:id="33" w:name="_Toc312247625"/>
       <w:r>
         <w:t>Mean Size</w:t>
       </w:r>
@@ -6972,7 +6972,7 @@
       <w:pPr>
         <w:pStyle w:val="Heading3"/>
       </w:pPr>
-      <w:bookmarkStart w:id="34" w:name="_Toc282417912"/>
+      <w:bookmarkStart w:id="34" w:name="_Toc312247626"/>
       <w:r>
         <w:t>Min Size</w:t>
       </w:r>
@@ -6990,7 +6990,7 @@
       <w:pPr>
         <w:pStyle w:val="Heading3"/>
       </w:pPr>
-      <w:bookmarkStart w:id="35" w:name="_Toc282417913"/>
+      <w:bookmarkStart w:id="35" w:name="_Toc312247627"/>
       <w:r>
         <w:lastRenderedPageBreak/>
         <w:t>Max Size</w:t>
@@ -7009,7 +7009,7 @@
       <w:pPr>
         <w:pStyle w:val="Heading3"/>
       </w:pPr>
-      <w:bookmarkStart w:id="36" w:name="_Toc282417914"/>
+      <w:bookmarkStart w:id="36" w:name="_Toc312247628"/>
       <w:r>
         <w:t>Ignition Probability</w:t>
       </w:r>
@@ -7027,7 +7027,7 @@
       <w:pPr>
         <w:pStyle w:val="Heading3"/>
       </w:pPr>
-      <w:bookmarkStart w:id="37" w:name="_Toc282417915"/>
+      <w:bookmarkStart w:id="37" w:name="_Toc312247629"/>
       <w:proofErr w:type="gramStart"/>
       <w:r>
         <w:t>k</w:t>
@@ -7059,15 +7059,15 @@
       <w:pPr>
         <w:pStyle w:val="Heading2"/>
       </w:pPr>
-      <w:bookmarkStart w:id="38" w:name="_Toc282417916"/>
-      <w:bookmarkStart w:id="39" w:name="_Ref133899079"/>
-      <w:bookmarkStart w:id="40" w:name="_Toc102232960"/>
+      <w:bookmarkStart w:id="38" w:name="_Ref133899079"/>
+      <w:bookmarkStart w:id="39" w:name="_Toc102232960"/>
+      <w:bookmarkStart w:id="40" w:name="_Toc312247630"/>
       <w:bookmarkEnd w:id="29"/>
       <w:bookmarkEnd w:id="30"/>
       <w:r>
         <w:t>Initial Fire Region Map</w:t>
       </w:r>
-      <w:bookmarkEnd w:id="38"/>
+      <w:bookmarkEnd w:id="40"/>
     </w:p>
     <w:p>
       <w:pPr>
@@ -7108,7 +7108,7 @@
       <w:pPr>
         <w:pStyle w:val="Heading2"/>
       </w:pPr>
-      <w:bookmarkStart w:id="41" w:name="_Toc282417917"/>
+      <w:bookmarkStart w:id="41" w:name="_Toc312247631"/>
       <w:r>
         <w:t>Dynamic Fire Regions Table</w:t>
       </w:r>
@@ -7186,7 +7186,7 @@
         <w:pStyle w:val="Heading3"/>
         <w:ind w:left="720" w:hanging="720"/>
       </w:pPr>
-      <w:bookmarkStart w:id="42" w:name="_Toc282417918"/>
+      <w:bookmarkStart w:id="42" w:name="_Toc312247632"/>
       <w:r>
         <w:t>Year</w:t>
       </w:r>
@@ -7205,7 +7205,7 @@
         <w:pStyle w:val="Heading3"/>
         <w:ind w:left="720" w:hanging="720"/>
       </w:pPr>
-      <w:bookmarkStart w:id="43" w:name="_Toc282417919"/>
+      <w:bookmarkStart w:id="43" w:name="_Toc312247633"/>
       <w:r>
         <w:t>File name</w:t>
       </w:r>
@@ -7223,7 +7223,7 @@
       <w:pPr>
         <w:pStyle w:val="Heading2"/>
       </w:pPr>
-      <w:bookmarkStart w:id="44" w:name="_Toc282417920"/>
+      <w:bookmarkStart w:id="44" w:name="_Toc312247634"/>
       <w:r>
         <w:lastRenderedPageBreak/>
         <w:t>F</w:t>
@@ -7234,7 +7234,7 @@
       <w:r>
         <w:t xml:space="preserve"> Curve</w:t>
       </w:r>
-      <w:bookmarkEnd w:id="39"/>
+      <w:bookmarkEnd w:id="38"/>
       <w:r>
         <w:t xml:space="preserve"> Table</w:t>
       </w:r>
@@ -7271,7 +7271,7 @@
       <w:pPr>
         <w:pStyle w:val="Heading3"/>
       </w:pPr>
-      <w:bookmarkStart w:id="45" w:name="_Toc282417921"/>
+      <w:bookmarkStart w:id="45" w:name="_Toc312247635"/>
       <w:r>
         <w:t>Table Name</w:t>
       </w:r>
@@ -7299,107 +7299,17 @@
           <w:sz w:val="20"/>
           <w:szCs w:val="20"/>
         </w:rPr>
-        <w:t>FireCurveTable</w:t>
-      </w:r>
-      <w:proofErr w:type="spellEnd"/>
+        <w:t>Fuel</w:t>
+      </w:r>
       <w:r>
         <w:rPr>
           <w:rFonts w:ascii="Courier New" w:hAnsi="Courier New" w:cs="Courier New"/>
           <w:sz w:val="20"/>
           <w:szCs w:val="20"/>
         </w:rPr>
-        <w:t>"</w:t>
-      </w:r>
-      <w:r>
-        <w:t>.</w:t>
-      </w:r>
-    </w:p>
-    <w:p>
-      <w:pPr>
-        <w:pStyle w:val="Heading3"/>
-      </w:pPr>
-      <w:bookmarkStart w:id="46" w:name="_Toc282417922"/>
-      <w:r>
-        <w:t>Severity Columns</w:t>
-      </w:r>
-      <w:bookmarkEnd w:id="46"/>
-    </w:p>
-    <w:p>
-      <w:pPr>
-        <w:pStyle w:val="textbody"/>
-      </w:pPr>
-      <w:r>
-        <w:t xml:space="preserve">The 5 severity columns are in </w:t>
-      </w:r>
-      <w:r>
-        <w:rPr>
-          <w:b/>
-          <w:bCs/>
-        </w:rPr>
-        <w:t>increasing</w:t>
-      </w:r>
-      <w:r>
-        <w:t xml:space="preserve"> order from severity 1 to severity 5.  The value in each severity column is the minimum value for time-since-last-fire for that severity.  The special value of -1 denotes that the severity is to be excluded from the ecoregion.  Values: </w:t>
-      </w:r>
-      <w:proofErr w:type="gramStart"/>
-      <w:r>
-        <w:t>integers</w:t>
-      </w:r>
-      <w:proofErr w:type="gramEnd"/>
-      <w:r>
-        <w:t xml:space="preserve"> ≥ -1.  Units: years.</w:t>
-      </w:r>
-    </w:p>
-    <w:p>
-      <w:pPr>
-        <w:pStyle w:val="Heading2"/>
-      </w:pPr>
-      <w:bookmarkStart w:id="47" w:name="_Ref133899114"/>
-      <w:bookmarkStart w:id="48" w:name="_Toc282417923"/>
-      <w:r>
-        <w:t>Wind Curve</w:t>
-      </w:r>
-      <w:r>
-        <w:t xml:space="preserve"> Table</w:t>
-      </w:r>
-      <w:bookmarkEnd w:id="47"/>
-      <w:bookmarkEnd w:id="48"/>
-    </w:p>
-    <w:p>
-      <w:pPr>
-        <w:pStyle w:val="textbody"/>
-      </w:pPr>
-      <w:r>
-        <w:t xml:space="preserve">This table describes fire severities based on time-since-last-wind.  The wind curve table determines the extra fire fuel created by a wind event.  Potential increases in fire severity due to wind would be expected to decline over time because of decomposition.  </w:t>
-      </w:r>
-      <w:r>
-        <w:rPr>
-          <w:b/>
-          <w:bCs/>
-        </w:rPr>
-        <w:t>The table is not necessary for the generation of wind events themselves.</w:t>
-      </w:r>
-      <w:r>
-        <w:t xml:space="preserve">  Also, a wind extension need not be enabled.  If a wind extension is not enabled, the fire extension will simply ignore the wind curve.  If the wind curve is not necessary, leave it blank, although the wind curve table name must be inserted after the fire curve table.</w:t>
-      </w:r>
-    </w:p>
-    <w:p>
-      <w:pPr>
-        <w:pStyle w:val="Heading3"/>
-      </w:pPr>
-      <w:bookmarkStart w:id="49" w:name="_Toc282417924"/>
-      <w:r>
-        <w:t>Table Name</w:t>
-      </w:r>
-      <w:bookmarkEnd w:id="49"/>
-    </w:p>
-    <w:p>
-      <w:pPr>
-        <w:pStyle w:val="textbody"/>
-      </w:pPr>
-      <w:r>
-        <w:t xml:space="preserve">The table’s name is </w:t>
-      </w:r>
+        <w:t>CurveTable</w:t>
+      </w:r>
+      <w:proofErr w:type="spellEnd"/>
       <w:r>
         <w:rPr>
           <w:rFonts w:ascii="Courier New" w:hAnsi="Courier New" w:cs="Courier New"/>
@@ -7408,100 +7318,114 @@
         </w:rPr>
         <w:t>"</w:t>
       </w:r>
-      <w:proofErr w:type="spellStart"/>
+      <w:r>
+        <w:t>.</w:t>
+      </w:r>
+    </w:p>
+    <w:p>
+      <w:pPr>
+        <w:pStyle w:val="Heading3"/>
+      </w:pPr>
+      <w:bookmarkStart w:id="46" w:name="_Toc312247636"/>
+      <w:r>
+        <w:t>Severity Columns</w:t>
+      </w:r>
+      <w:bookmarkEnd w:id="46"/>
+    </w:p>
+    <w:p>
+      <w:pPr>
+        <w:pStyle w:val="textbody"/>
+      </w:pPr>
+      <w:r>
+        <w:t xml:space="preserve">The 5 severity columns are in </w:t>
+      </w:r>
+      <w:r>
+        <w:rPr>
+          <w:b/>
+          <w:bCs/>
+        </w:rPr>
+        <w:t>increasing</w:t>
+      </w:r>
+      <w:r>
+        <w:t xml:space="preserve"> order from severity 1 to severity 5.  The value in each severity column is the minimum value for time-since-last-fire for that severity.  The special value of -1 denotes that the severity is to be excluded from the ecoregion.  Values: </w:t>
+      </w:r>
+      <w:proofErr w:type="gramStart"/>
+      <w:r>
+        <w:t>integers</w:t>
+      </w:r>
+      <w:proofErr w:type="gramEnd"/>
+      <w:r>
+        <w:t xml:space="preserve"> ≥ -1.  Units: years.</w:t>
+      </w:r>
+    </w:p>
+    <w:p>
+      <w:pPr>
+        <w:pStyle w:val="Heading2"/>
+      </w:pPr>
+      <w:bookmarkStart w:id="47" w:name="_Ref133899114"/>
+      <w:bookmarkStart w:id="48" w:name="_Toc312247637"/>
+      <w:r>
+        <w:t>Wind Curve</w:t>
+      </w:r>
+      <w:r>
+        <w:t xml:space="preserve"> Table</w:t>
+      </w:r>
+      <w:bookmarkEnd w:id="47"/>
+      <w:bookmarkEnd w:id="48"/>
+    </w:p>
+    <w:p>
+      <w:pPr>
+        <w:pStyle w:val="textbody"/>
+      </w:pPr>
+      <w:r>
+        <w:t xml:space="preserve">This table describes fire severities based on time-since-last-wind.  The wind curve table determines the extra fire fuel created by a wind event.  Potential increases in fire severity due to wind would be expected to decline over time because of decomposition.  </w:t>
+      </w:r>
+      <w:r>
+        <w:rPr>
+          <w:b/>
+          <w:bCs/>
+        </w:rPr>
+        <w:t>The table is not necessary for the generation of wind events themselves.</w:t>
+      </w:r>
+      <w:r>
+        <w:t xml:space="preserve">  Also, a wind extension need not be enabled.  If a wind extension is not enabled, the fire extension will simply ignore the wind curve.  If the wind curve is not necessary, leave it blank, although the wind curve table name must be inserted after the fire curve table.</w:t>
+      </w:r>
+    </w:p>
+    <w:p>
+      <w:pPr>
+        <w:pStyle w:val="Heading3"/>
+      </w:pPr>
+      <w:bookmarkStart w:id="49" w:name="_Toc312247638"/>
+      <w:r>
+        <w:t>Table Name</w:t>
+      </w:r>
+      <w:bookmarkEnd w:id="49"/>
+    </w:p>
+    <w:p>
+      <w:pPr>
+        <w:pStyle w:val="textbody"/>
+      </w:pPr>
+      <w:r>
+        <w:t xml:space="preserve">The table’s name is </w:t>
+      </w:r>
       <w:r>
         <w:rPr>
           <w:rFonts w:ascii="Courier New" w:hAnsi="Courier New" w:cs="Courier New"/>
           <w:sz w:val="20"/>
           <w:szCs w:val="20"/>
         </w:rPr>
-        <w:t>WindCurveTable</w:t>
-      </w:r>
-      <w:proofErr w:type="spellEnd"/>
+        <w:t>"</w:t>
+      </w:r>
+      <w:proofErr w:type="spellStart"/>
       <w:r>
         <w:rPr>
           <w:rFonts w:ascii="Courier New" w:hAnsi="Courier New" w:cs="Courier New"/>
           <w:sz w:val="20"/>
           <w:szCs w:val="20"/>
         </w:rPr>
-        <w:t>"</w:t>
-      </w:r>
-      <w:r>
-        <w:t>.</w:t>
-      </w:r>
-    </w:p>
-    <w:p>
-      <w:pPr>
-        <w:pStyle w:val="Heading3"/>
-      </w:pPr>
-      <w:bookmarkStart w:id="50" w:name="_Toc282417925"/>
-      <w:r>
-        <w:t>Severity Columns</w:t>
-      </w:r>
-      <w:bookmarkEnd w:id="50"/>
-    </w:p>
-    <w:p>
-      <w:pPr>
-        <w:pStyle w:val="textbody"/>
-      </w:pPr>
-      <w:r>
-        <w:t xml:space="preserve">The 5 severity columns are in </w:t>
-      </w:r>
-      <w:r>
-        <w:rPr>
-          <w:b/>
-          <w:bCs/>
-        </w:rPr>
-        <w:t>decreasing</w:t>
-      </w:r>
-      <w:r>
-        <w:t xml:space="preserve"> order from severity 5 to severity 1.  The value in each severity column is the maximum value for time-since-last-wind for that severity.  The special value of -1 denotes that the severity is to be excluded from the ecoregion.  Values: </w:t>
-      </w:r>
-      <w:proofErr w:type="gramStart"/>
-      <w:r>
-        <w:t>integers</w:t>
-      </w:r>
-      <w:proofErr w:type="gramEnd"/>
-      <w:r>
-        <w:t xml:space="preserve"> ≥ -1.  Units: years.</w:t>
-      </w:r>
-    </w:p>
-    <w:p>
-      <w:pPr>
-        <w:pStyle w:val="Heading2"/>
-      </w:pPr>
-      <w:bookmarkStart w:id="51" w:name="_Toc282417926"/>
-      <w:r>
-        <w:lastRenderedPageBreak/>
-        <w:t>Fire Damage Table</w:t>
-      </w:r>
-      <w:bookmarkEnd w:id="51"/>
-    </w:p>
-    <w:p>
-      <w:pPr>
-        <w:pStyle w:val="textbody"/>
-      </w:pPr>
-      <w:r>
-        <w:t>This table describes the fire damage classes.  The values shown in the example file above were used in all previous LANDIS versions.</w:t>
-      </w:r>
-    </w:p>
-    <w:p>
-      <w:pPr>
-        <w:pStyle w:val="Heading3"/>
-      </w:pPr>
-      <w:bookmarkStart w:id="52" w:name="_Toc282417927"/>
-      <w:r>
-        <w:t>Table Name</w:t>
-      </w:r>
-      <w:bookmarkEnd w:id="52"/>
-    </w:p>
-    <w:p>
-      <w:pPr>
-        <w:pStyle w:val="textbody"/>
-      </w:pPr>
-      <w:r>
-        <w:t xml:space="preserve">The table’s name is </w:t>
-      </w:r>
+        <w:t>WindCurveTable</w:t>
+      </w:r>
+      <w:proofErr w:type="spellEnd"/>
       <w:r>
         <w:rPr>
           <w:rFonts w:ascii="Courier New" w:hAnsi="Courier New" w:cs="Courier New"/>
@@ -7510,22 +7434,106 @@
         </w:rPr>
         <w:t>"</w:t>
       </w:r>
-      <w:proofErr w:type="spellStart"/>
+      <w:r>
+        <w:t>.</w:t>
+      </w:r>
+    </w:p>
+    <w:p>
+      <w:pPr>
+        <w:pStyle w:val="Heading3"/>
+      </w:pPr>
+      <w:bookmarkStart w:id="50" w:name="_Toc312247639"/>
+      <w:r>
+        <w:t>Severity Columns</w:t>
+      </w:r>
+      <w:bookmarkEnd w:id="50"/>
+    </w:p>
+    <w:p>
+      <w:pPr>
+        <w:pStyle w:val="textbody"/>
+      </w:pPr>
+      <w:r>
+        <w:t xml:space="preserve">The 5 severity columns are in </w:t>
+      </w:r>
+      <w:r>
+        <w:rPr>
+          <w:b/>
+          <w:bCs/>
+        </w:rPr>
+        <w:t>decreasing</w:t>
+      </w:r>
+      <w:r>
+        <w:t xml:space="preserve"> order from severity 5 to severity 1.  The value in each severity column is the maximum value for time-since-last-wind for that severity.  The special value of -1 denotes that the severity is to be excluded from the ecoregion.  Values: </w:t>
+      </w:r>
+      <w:proofErr w:type="gramStart"/>
+      <w:r>
+        <w:t>integers</w:t>
+      </w:r>
+      <w:proofErr w:type="gramEnd"/>
+      <w:r>
+        <w:t xml:space="preserve"> ≥ -1.  Units: years.</w:t>
+      </w:r>
+    </w:p>
+    <w:p>
+      <w:pPr>
+        <w:pStyle w:val="Heading2"/>
+      </w:pPr>
+      <w:bookmarkStart w:id="51" w:name="_Toc312247640"/>
+      <w:r>
+        <w:lastRenderedPageBreak/>
+        <w:t>Fire Damage Table</w:t>
+      </w:r>
+      <w:bookmarkEnd w:id="51"/>
+    </w:p>
+    <w:p>
+      <w:pPr>
+        <w:pStyle w:val="textbody"/>
+      </w:pPr>
+      <w:r>
+        <w:t>This table describes the fire damage classes.  The values shown in the example file above were used in all previous LANDIS versions.</w:t>
+      </w:r>
+    </w:p>
+    <w:p>
+      <w:pPr>
+        <w:pStyle w:val="Heading3"/>
+      </w:pPr>
+      <w:bookmarkStart w:id="52" w:name="_Toc312247641"/>
+      <w:r>
+        <w:t>Table Name</w:t>
+      </w:r>
+      <w:bookmarkEnd w:id="52"/>
+    </w:p>
+    <w:p>
+      <w:pPr>
+        <w:pStyle w:val="textbody"/>
+      </w:pPr>
+      <w:r>
+        <w:t xml:space="preserve">The table’s name is </w:t>
+      </w:r>
       <w:r>
         <w:rPr>
           <w:rFonts w:ascii="Courier New" w:hAnsi="Courier New" w:cs="Courier New"/>
           <w:sz w:val="20"/>
           <w:szCs w:val="20"/>
         </w:rPr>
-        <w:t>FireDamageTable</w:t>
-      </w:r>
-      <w:proofErr w:type="spellEnd"/>
+        <w:t>"</w:t>
+      </w:r>
+      <w:proofErr w:type="spellStart"/>
       <w:r>
         <w:rPr>
           <w:rFonts w:ascii="Courier New" w:hAnsi="Courier New" w:cs="Courier New"/>
           <w:sz w:val="20"/>
           <w:szCs w:val="20"/>
         </w:rPr>
+        <w:t>FireDamageTable</w:t>
+      </w:r>
+      <w:proofErr w:type="spellEnd"/>
+      <w:r>
+        <w:rPr>
+          <w:rFonts w:ascii="Courier New" w:hAnsi="Courier New" w:cs="Courier New"/>
+          <w:sz w:val="20"/>
+          <w:szCs w:val="20"/>
+        </w:rPr>
         <w:t>"</w:t>
       </w:r>
       <w:r>
@@ -7536,7 +7544,7 @@
       <w:pPr>
         <w:pStyle w:val="Heading3"/>
       </w:pPr>
-      <w:bookmarkStart w:id="53" w:name="_Toc282417928"/>
+      <w:bookmarkStart w:id="53" w:name="_Toc312247642"/>
       <w:r>
         <w:t>Cohort Age</w:t>
       </w:r>
@@ -7554,7 +7562,7 @@
       <w:pPr>
         <w:pStyle w:val="Heading3"/>
       </w:pPr>
-      <w:bookmarkStart w:id="54" w:name="_Toc282417929"/>
+      <w:bookmarkStart w:id="54" w:name="_Toc312247643"/>
       <w:r>
         <w:t>Fire Severity – Fire Tolerance</w:t>
       </w:r>
@@ -7572,7 +7580,7 @@
       <w:pPr>
         <w:pStyle w:val="Heading2"/>
       </w:pPr>
-      <w:bookmarkStart w:id="55" w:name="_Toc282417930"/>
+      <w:bookmarkStart w:id="55" w:name="_Toc312247644"/>
       <w:proofErr w:type="spellStart"/>
       <w:r>
         <w:t>MapNames</w:t>
@@ -7635,7 +7643,7 @@
       <w:pPr>
         <w:pStyle w:val="Heading2"/>
       </w:pPr>
-      <w:bookmarkStart w:id="56" w:name="_Toc282417931"/>
+      <w:bookmarkStart w:id="56" w:name="_Toc312247645"/>
       <w:proofErr w:type="spellStart"/>
       <w:r>
         <w:t>LogFile</w:t>
@@ -7663,7 +7671,7 @@
       <w:pPr>
         <w:pStyle w:val="Heading2"/>
       </w:pPr>
-      <w:bookmarkStart w:id="57" w:name="_Toc282417932"/>
+      <w:bookmarkStart w:id="57" w:name="_Toc312247646"/>
       <w:proofErr w:type="spellStart"/>
       <w:r>
         <w:t>SummaryLogFile</w:t>
@@ -7696,12 +7704,12 @@
       <w:pPr>
         <w:pStyle w:val="Heading1"/>
       </w:pPr>
-      <w:bookmarkStart w:id="58" w:name="_Toc282417933"/>
+      <w:bookmarkStart w:id="58" w:name="_Toc312247647"/>
       <w:r>
         <w:lastRenderedPageBreak/>
         <w:t>Output Files</w:t>
       </w:r>
-      <w:bookmarkEnd w:id="40"/>
+      <w:bookmarkEnd w:id="39"/>
       <w:bookmarkEnd w:id="58"/>
     </w:p>
     <w:p>
@@ -7718,7 +7726,7 @@
       </w:pPr>
       <w:bookmarkStart w:id="59" w:name="_Toc102232961"/>
       <w:bookmarkStart w:id="60" w:name="_Ref133900246"/>
-      <w:bookmarkStart w:id="61" w:name="_Toc282417934"/>
+      <w:bookmarkStart w:id="61" w:name="_Toc312247648"/>
       <w:r>
         <w:t>Fire Severity Map</w:t>
       </w:r>
@@ -7742,32 +7750,32 @@
         <w:pStyle w:val="Heading2"/>
       </w:pPr>
       <w:bookmarkStart w:id="62" w:name="_Ref133900608"/>
-      <w:bookmarkStart w:id="63" w:name="_Toc282417935"/>
-      <w:bookmarkStart w:id="64" w:name="_Toc102232962"/>
+      <w:bookmarkStart w:id="63" w:name="_Toc102232962"/>
+      <w:bookmarkStart w:id="64" w:name="_Toc312247649"/>
       <w:r>
         <w:t>Fire Event Log</w:t>
       </w:r>
       <w:bookmarkEnd w:id="62"/>
+      <w:bookmarkEnd w:id="64"/>
+    </w:p>
+    <w:p>
+      <w:pPr>
+        <w:pStyle w:val="textbody"/>
+      </w:pPr>
+      <w:r>
+        <w:t>The event log is a text file that contains information about every event over the course of the scenario:  year, initiation cell coordinates, total event size (number of sites), number of damaged sites, number of cohorts killed total, mean fire severity across all sites, and number of cells burned by ecoregion.  The information is stored as comma-separated values (CSV).</w:t>
+      </w:r>
+    </w:p>
+    <w:p>
+      <w:pPr>
+        <w:pStyle w:val="Heading2"/>
+      </w:pPr>
+      <w:bookmarkStart w:id="65" w:name="_Ref133900654"/>
+      <w:bookmarkStart w:id="66" w:name="_Toc312247650"/>
+      <w:r>
+        <w:t>Fire Time Step Log</w:t>
+      </w:r>
       <w:bookmarkEnd w:id="63"/>
-    </w:p>
-    <w:p>
-      <w:pPr>
-        <w:pStyle w:val="textbody"/>
-      </w:pPr>
-      <w:r>
-        <w:t>The event log is a text file that contains information about every event over the course of the scenario:  year, initiation cell coordinates, total event size (number of sites), number of damaged sites, number of cohorts killed total, mean fire severity across all sites, and number of cells burned by ecoregion.  The information is stored as comma-separated values (CSV).</w:t>
-      </w:r>
-    </w:p>
-    <w:p>
-      <w:pPr>
-        <w:pStyle w:val="Heading2"/>
-      </w:pPr>
-      <w:bookmarkStart w:id="65" w:name="_Ref133900654"/>
-      <w:bookmarkStart w:id="66" w:name="_Toc282417936"/>
-      <w:r>
-        <w:t>Fire Time Step Log</w:t>
-      </w:r>
-      <w:bookmarkEnd w:id="64"/>
       <w:bookmarkEnd w:id="65"/>
       <w:bookmarkEnd w:id="66"/>
     </w:p>
@@ -7784,7 +7792,7 @@
         <w:pStyle w:val="Heading1"/>
       </w:pPr>
       <w:bookmarkStart w:id="67" w:name="_Toc133386212"/>
-      <w:bookmarkStart w:id="68" w:name="_Toc282417937"/>
+      <w:bookmarkStart w:id="68" w:name="_Toc312247651"/>
       <w:r>
         <w:lastRenderedPageBreak/>
         <w:t>Example File</w:t>
@@ -8037,10 +8045,7 @@
       </w:pPr>
       <w:proofErr w:type="spellStart"/>
       <w:r>
-        <w:t>Init</w:t>
-      </w:r>
-      <w:r>
-        <w:t>ialFireRegionsMap</w:t>
+        <w:t>InitialFireRegionsMap</w:t>
       </w:r>
       <w:proofErr w:type="spellEnd"/>
       <w:r>
@@ -8062,7 +8067,13 @@
       <w:proofErr w:type="spellStart"/>
       <w:proofErr w:type="gramStart"/>
       <w:r>
-        <w:t>DynamicEcoregionTable</w:t>
+        <w:t>Dynamic</w:t>
+      </w:r>
+      <w:r>
+        <w:t>FireR</w:t>
+      </w:r>
+      <w:r>
+        <w:t>egionTable</w:t>
       </w:r>
       <w:proofErr w:type="spellEnd"/>
       <w:r>
@@ -8119,7 +8130,13 @@
       </w:pPr>
       <w:proofErr w:type="spellStart"/>
       <w:r>
-        <w:t>FireCurveTable</w:t>
+        <w:t>F</w:t>
+      </w:r>
+      <w:r>
+        <w:t>uel</w:t>
+      </w:r>
+      <w:r>
+        <w:t>CurveTable</w:t>
       </w:r>
       <w:proofErr w:type="spellEnd"/>
     </w:p>
@@ -8383,10 +8400,7 @@
       </w:r>
       <w:proofErr w:type="spellEnd"/>
       <w:r>
-        <w:t xml:space="preserve">     </w:t>
-      </w:r>
-      <w:r>
-        <w:t xml:space="preserve">    fire/severity-{</w:t>
+        <w:t xml:space="preserve">         fire/severity-{</w:t>
       </w:r>
       <w:proofErr w:type="spellStart"/>
       <w:r>
@@ -8398,7 +8412,7 @@
       </w:r>
       <w:proofErr w:type="spellStart"/>
       <w:r>
-        <w:t>img</w:t>
+        <w:t>gis</w:t>
       </w:r>
       <w:proofErr w:type="spellEnd"/>
     </w:p>
@@ -8516,7 +8530,7 @@
         <w:rFonts w:ascii="Arial" w:hAnsi="Arial" w:cs="Arial"/>
         <w:noProof/>
       </w:rPr>
-      <w:t>15</w:t>
+      <w:t>1</w:t>
     </w:r>
     <w:r>
       <w:rPr>
@@ -9381,7 +9395,7 @@
   <w:style w:type="paragraph" w:default="1" w:styleId="Normal">
     <w:name w:val="Normal"/>
     <w:qFormat/>
-    <w:rsid w:val="00E51C15"/>
+    <w:rsid w:val="003249C5"/>
     <w:pPr>
       <w:spacing w:after="0" w:line="240" w:lineRule="auto"/>
     </w:pPr>
@@ -9399,7 +9413,7 @@
     <w:link w:val="Heading1Char"/>
     <w:uiPriority w:val="99"/>
     <w:qFormat/>
-    <w:rsid w:val="00E51C15"/>
+    <w:rsid w:val="003249C5"/>
     <w:pPr>
       <w:pageBreakBefore/>
       <w:numPr>
@@ -9421,7 +9435,7 @@
     <w:link w:val="Heading2Char"/>
     <w:uiPriority w:val="99"/>
     <w:qFormat/>
-    <w:rsid w:val="00E51C15"/>
+    <w:rsid w:val="003249C5"/>
     <w:pPr>
       <w:numPr>
         <w:ilvl w:val="1"/>
@@ -9442,7 +9456,7 @@
     <w:link w:val="Heading3Char"/>
     <w:uiPriority w:val="99"/>
     <w:qFormat/>
-    <w:rsid w:val="00E51C15"/>
+    <w:rsid w:val="003249C5"/>
     <w:pPr>
       <w:numPr>
         <w:ilvl w:val="2"/>
@@ -9463,7 +9477,7 @@
     <w:link w:val="Heading4Char"/>
     <w:uiPriority w:val="99"/>
     <w:qFormat/>
-    <w:rsid w:val="00E51C15"/>
+    <w:rsid w:val="003249C5"/>
     <w:pPr>
       <w:numPr>
         <w:ilvl w:val="3"/>
@@ -9487,7 +9501,7 @@
     <w:link w:val="Heading5Char"/>
     <w:uiPriority w:val="99"/>
     <w:qFormat/>
-    <w:rsid w:val="00E51C15"/>
+    <w:rsid w:val="003249C5"/>
     <w:pPr>
       <w:numPr>
         <w:ilvl w:val="4"/>
@@ -9512,7 +9526,7 @@
     <w:link w:val="Heading6Char"/>
     <w:uiPriority w:val="99"/>
     <w:qFormat/>
-    <w:rsid w:val="00E51C15"/>
+    <w:rsid w:val="003249C5"/>
     <w:pPr>
       <w:numPr>
         <w:ilvl w:val="5"/>
@@ -9535,7 +9549,7 @@
     <w:link w:val="Heading7Char"/>
     <w:uiPriority w:val="99"/>
     <w:qFormat/>
-    <w:rsid w:val="00E51C15"/>
+    <w:rsid w:val="003249C5"/>
     <w:pPr>
       <w:numPr>
         <w:ilvl w:val="6"/>
@@ -9552,7 +9566,7 @@
     <w:link w:val="Heading8Char"/>
     <w:uiPriority w:val="99"/>
     <w:qFormat/>
-    <w:rsid w:val="00E51C15"/>
+    <w:rsid w:val="003249C5"/>
     <w:pPr>
       <w:numPr>
         <w:ilvl w:val="7"/>
@@ -9573,7 +9587,7 @@
     <w:link w:val="Heading9Char"/>
     <w:uiPriority w:val="99"/>
     <w:qFormat/>
-    <w:rsid w:val="00E51C15"/>
+    <w:rsid w:val="003249C5"/>
     <w:pPr>
       <w:numPr>
         <w:ilvl w:val="8"/>
@@ -9621,7 +9635,7 @@
     <w:basedOn w:val="DefaultParagraphFont"/>
     <w:link w:val="Heading1"/>
     <w:uiPriority w:val="9"/>
-    <w:rsid w:val="00E51C15"/>
+    <w:rsid w:val="003249C5"/>
     <w:rPr>
       <w:rFonts w:asciiTheme="majorHAnsi" w:eastAsiaTheme="majorEastAsia" w:hAnsiTheme="majorHAnsi" w:cstheme="majorBidi"/>
       <w:b/>
@@ -9638,7 +9652,7 @@
     <w:link w:val="Heading2"/>
     <w:uiPriority w:val="9"/>
     <w:semiHidden/>
-    <w:rsid w:val="00E51C15"/>
+    <w:rsid w:val="003249C5"/>
     <w:rPr>
       <w:rFonts w:asciiTheme="majorHAnsi" w:eastAsiaTheme="majorEastAsia" w:hAnsiTheme="majorHAnsi" w:cstheme="majorBidi"/>
       <w:b/>
@@ -9656,7 +9670,7 @@
     <w:link w:val="Heading3"/>
     <w:uiPriority w:val="9"/>
     <w:semiHidden/>
-    <w:rsid w:val="00E51C15"/>
+    <w:rsid w:val="003249C5"/>
     <w:rPr>
       <w:rFonts w:asciiTheme="majorHAnsi" w:eastAsiaTheme="majorEastAsia" w:hAnsiTheme="majorHAnsi" w:cstheme="majorBidi"/>
       <w:b/>
@@ -9672,7 +9686,7 @@
     <w:link w:val="Heading4"/>
     <w:uiPriority w:val="9"/>
     <w:semiHidden/>
-    <w:rsid w:val="00E51C15"/>
+    <w:rsid w:val="003249C5"/>
     <w:rPr>
       <w:rFonts w:asciiTheme="minorHAnsi" w:eastAsiaTheme="minorEastAsia" w:hAnsiTheme="minorHAnsi" w:cstheme="minorBidi"/>
       <w:b/>
@@ -9688,7 +9702,7 @@
     <w:link w:val="Heading5"/>
     <w:uiPriority w:val="9"/>
     <w:semiHidden/>
-    <w:rsid w:val="00E51C15"/>
+    <w:rsid w:val="003249C5"/>
     <w:rPr>
       <w:rFonts w:asciiTheme="minorHAnsi" w:eastAsiaTheme="minorEastAsia" w:hAnsiTheme="minorHAnsi" w:cstheme="minorBidi"/>
       <w:b/>
@@ -9706,7 +9720,7 @@
     <w:link w:val="Heading6"/>
     <w:uiPriority w:val="9"/>
     <w:semiHidden/>
-    <w:rsid w:val="00E51C15"/>
+    <w:rsid w:val="003249C5"/>
     <w:rPr>
       <w:rFonts w:asciiTheme="minorHAnsi" w:eastAsiaTheme="minorEastAsia" w:hAnsiTheme="minorHAnsi" w:cstheme="minorBidi"/>
       <w:b/>
@@ -9720,7 +9734,7 @@
     <w:link w:val="Heading7"/>
     <w:uiPriority w:val="9"/>
     <w:semiHidden/>
-    <w:rsid w:val="00E51C15"/>
+    <w:rsid w:val="003249C5"/>
     <w:rPr>
       <w:rFonts w:asciiTheme="minorHAnsi" w:eastAsiaTheme="minorEastAsia" w:hAnsiTheme="minorHAnsi" w:cstheme="minorBidi"/>
       <w:sz w:val="24"/>
@@ -9734,7 +9748,7 @@
     <w:link w:val="Heading8"/>
     <w:uiPriority w:val="9"/>
     <w:semiHidden/>
-    <w:rsid w:val="00E51C15"/>
+    <w:rsid w:val="003249C5"/>
     <w:rPr>
       <w:rFonts w:asciiTheme="minorHAnsi" w:eastAsiaTheme="minorEastAsia" w:hAnsiTheme="minorHAnsi" w:cstheme="minorBidi"/>
       <w:i/>
@@ -9750,7 +9764,7 @@
     <w:link w:val="Heading9"/>
     <w:uiPriority w:val="9"/>
     <w:semiHidden/>
-    <w:rsid w:val="00E51C15"/>
+    <w:rsid w:val="003249C5"/>
     <w:rPr>
       <w:rFonts w:asciiTheme="majorHAnsi" w:eastAsiaTheme="majorEastAsia" w:hAnsiTheme="majorHAnsi" w:cstheme="majorBidi"/>
       <w:lang w:eastAsia="zh-CN"/>
@@ -9760,7 +9774,7 @@
     <w:name w:val="heading"/>
     <w:basedOn w:val="textbody"/>
     <w:uiPriority w:val="99"/>
-    <w:rsid w:val="00E51C15"/>
+    <w:rsid w:val="003249C5"/>
     <w:pPr>
       <w:keepNext/>
       <w:ind w:left="0" w:right="0"/>
@@ -9773,7 +9787,7 @@
     <w:name w:val="text: body"/>
     <w:basedOn w:val="Normal"/>
     <w:uiPriority w:val="99"/>
-    <w:rsid w:val="00E51C15"/>
+    <w:rsid w:val="003249C5"/>
     <w:pPr>
       <w:spacing w:after="120"/>
       <w:ind w:left="1152" w:right="1008"/>
@@ -9783,7 +9797,7 @@
     <w:name w:val="text"/>
     <w:basedOn w:val="Normal"/>
     <w:uiPriority w:val="99"/>
-    <w:rsid w:val="00E51C15"/>
+    <w:rsid w:val="003249C5"/>
     <w:pPr>
       <w:spacing w:before="120" w:after="120"/>
     </w:pPr>
@@ -9799,7 +9813,7 @@
     <w:link w:val="FootnoteTextChar"/>
     <w:uiPriority w:val="99"/>
     <w:semiHidden/>
-    <w:rsid w:val="00E51C15"/>
+    <w:rsid w:val="003249C5"/>
     <w:rPr>
       <w:sz w:val="20"/>
       <w:szCs w:val="20"/>
@@ -9811,7 +9825,7 @@
     <w:link w:val="FootnoteText"/>
     <w:uiPriority w:val="99"/>
     <w:semiHidden/>
-    <w:rsid w:val="00E51C15"/>
+    <w:rsid w:val="003249C5"/>
     <w:rPr>
       <w:rFonts w:eastAsia="SimSun"/>
       <w:sz w:val="20"/>
@@ -9824,7 +9838,7 @@
     <w:basedOn w:val="DefaultParagraphFont"/>
     <w:uiPriority w:val="99"/>
     <w:semiHidden/>
-    <w:rsid w:val="00E51C15"/>
+    <w:rsid w:val="003249C5"/>
     <w:rPr>
       <w:rFonts w:cs="Times New Roman"/>
       <w:vertAlign w:val="superscript"/>
@@ -9835,7 +9849,7 @@
     <w:basedOn w:val="Normal"/>
     <w:link w:val="HeaderChar"/>
     <w:uiPriority w:val="99"/>
-    <w:rsid w:val="00E51C15"/>
+    <w:rsid w:val="003249C5"/>
     <w:pPr>
       <w:pBdr>
         <w:top w:val="single" w:sz="8" w:space="3" w:color="auto"/>
@@ -9858,7 +9872,7 @@
     <w:link w:val="Header"/>
     <w:uiPriority w:val="99"/>
     <w:semiHidden/>
-    <w:rsid w:val="00E51C15"/>
+    <w:rsid w:val="003249C5"/>
     <w:rPr>
       <w:rFonts w:eastAsia="SimSun"/>
       <w:sz w:val="24"/>
@@ -9871,7 +9885,7 @@
     <w:basedOn w:val="Normal"/>
     <w:link w:val="FooterChar"/>
     <w:uiPriority w:val="99"/>
-    <w:rsid w:val="00E51C15"/>
+    <w:rsid w:val="003249C5"/>
     <w:pPr>
       <w:tabs>
         <w:tab w:val="center" w:pos="4680"/>
@@ -9890,7 +9904,7 @@
     <w:link w:val="Footer"/>
     <w:uiPriority w:val="99"/>
     <w:semiHidden/>
-    <w:rsid w:val="00E51C15"/>
+    <w:rsid w:val="003249C5"/>
     <w:rPr>
       <w:rFonts w:eastAsia="SimSun"/>
       <w:sz w:val="24"/>
@@ -9903,7 +9917,7 @@
     <w:basedOn w:val="text"/>
     <w:next w:val="text"/>
     <w:uiPriority w:val="99"/>
-    <w:rsid w:val="00E51C15"/>
+    <w:rsid w:val="003249C5"/>
     <w:pPr>
       <w:spacing w:before="0" w:after="0"/>
       <w:jc w:val="center"/>
@@ -9922,7 +9936,7 @@
     <w:link w:val="BalloonTextChar"/>
     <w:uiPriority w:val="99"/>
     <w:semiHidden/>
-    <w:rsid w:val="00E51C15"/>
+    <w:rsid w:val="003249C5"/>
     <w:rPr>
       <w:rFonts w:ascii="Tahoma" w:hAnsi="Tahoma" w:cs="Tahoma"/>
       <w:sz w:val="16"/>
@@ -9935,7 +9949,7 @@
     <w:link w:val="BalloonText"/>
     <w:uiPriority w:val="99"/>
     <w:semiHidden/>
-    <w:rsid w:val="00E51C15"/>
+    <w:rsid w:val="003249C5"/>
     <w:rPr>
       <w:rFonts w:ascii="Tahoma" w:eastAsia="SimSun" w:hAnsi="Tahoma" w:cs="Tahoma"/>
       <w:sz w:val="16"/>
@@ -9947,7 +9961,7 @@
     <w:name w:val="table text"/>
     <w:basedOn w:val="text"/>
     <w:uiPriority w:val="99"/>
-    <w:rsid w:val="00E51C15"/>
+    <w:rsid w:val="003249C5"/>
     <w:pPr>
       <w:spacing w:before="40" w:after="40"/>
     </w:pPr>
@@ -9958,7 +9972,7 @@
     <w:next w:val="Normal"/>
     <w:uiPriority w:val="99"/>
     <w:qFormat/>
-    <w:rsid w:val="00E51C15"/>
+    <w:rsid w:val="003249C5"/>
     <w:pPr>
       <w:spacing w:before="120" w:after="120"/>
     </w:pPr>
@@ -9974,7 +9988,7 @@
     <w:basedOn w:val="tabletext"/>
     <w:next w:val="tabletext"/>
     <w:uiPriority w:val="99"/>
-    <w:rsid w:val="00E51C15"/>
+    <w:rsid w:val="003249C5"/>
     <w:pPr>
       <w:framePr w:hSpace="180" w:wrap="auto" w:vAnchor="page" w:hAnchor="margin" w:xAlign="center" w:y="1621"/>
       <w:pBdr>
@@ -9987,7 +10001,7 @@
     <w:basedOn w:val="Heading1"/>
     <w:next w:val="textbody"/>
     <w:uiPriority w:val="99"/>
-    <w:rsid w:val="00E51C15"/>
+    <w:rsid w:val="003249C5"/>
     <w:pPr>
       <w:numPr>
         <w:numId w:val="1"/>
@@ -9998,7 +10012,7 @@
     <w:name w:val="table caption"/>
     <w:basedOn w:val="figurecaption"/>
     <w:uiPriority w:val="99"/>
-    <w:rsid w:val="00E51C15"/>
+    <w:rsid w:val="003249C5"/>
     <w:pPr>
       <w:keepNext/>
       <w:spacing w:before="480"/>
@@ -10008,7 +10022,7 @@
     <w:name w:val="Equation"/>
     <w:basedOn w:val="textbody"/>
     <w:uiPriority w:val="99"/>
-    <w:rsid w:val="00E51C15"/>
+    <w:rsid w:val="003249C5"/>
     <w:pPr>
       <w:ind w:left="3420" w:hanging="1800"/>
     </w:pPr>
@@ -10019,7 +10033,7 @@
     <w:next w:val="Normal"/>
     <w:autoRedefine/>
     <w:uiPriority w:val="39"/>
-    <w:rsid w:val="00E51C15"/>
+    <w:rsid w:val="003249C5"/>
     <w:pPr>
       <w:spacing w:before="120" w:after="120"/>
     </w:pPr>
@@ -10037,7 +10051,7 @@
     <w:next w:val="Normal"/>
     <w:autoRedefine/>
     <w:uiPriority w:val="39"/>
-    <w:rsid w:val="00E51C15"/>
+    <w:rsid w:val="003249C5"/>
     <w:pPr>
       <w:ind w:left="240"/>
     </w:pPr>
@@ -10052,7 +10066,7 @@
     <w:next w:val="Normal"/>
     <w:autoRedefine/>
     <w:uiPriority w:val="39"/>
-    <w:rsid w:val="00E51C15"/>
+    <w:rsid w:val="003249C5"/>
     <w:pPr>
       <w:ind w:left="480"/>
     </w:pPr>
@@ -10070,7 +10084,7 @@
     <w:autoRedefine/>
     <w:uiPriority w:val="99"/>
     <w:semiHidden/>
-    <w:rsid w:val="00E51C15"/>
+    <w:rsid w:val="003249C5"/>
     <w:pPr>
       <w:ind w:left="720"/>
     </w:pPr>
@@ -10086,7 +10100,7 @@
     <w:autoRedefine/>
     <w:uiPriority w:val="99"/>
     <w:semiHidden/>
-    <w:rsid w:val="00E51C15"/>
+    <w:rsid w:val="003249C5"/>
     <w:pPr>
       <w:ind w:left="960"/>
     </w:pPr>
@@ -10102,7 +10116,7 @@
     <w:autoRedefine/>
     <w:uiPriority w:val="99"/>
     <w:semiHidden/>
-    <w:rsid w:val="00E51C15"/>
+    <w:rsid w:val="003249C5"/>
     <w:pPr>
       <w:ind w:left="1200"/>
     </w:pPr>
@@ -10118,7 +10132,7 @@
     <w:autoRedefine/>
     <w:uiPriority w:val="99"/>
     <w:semiHidden/>
-    <w:rsid w:val="00E51C15"/>
+    <w:rsid w:val="003249C5"/>
     <w:pPr>
       <w:ind w:left="1440"/>
     </w:pPr>
@@ -10134,7 +10148,7 @@
     <w:autoRedefine/>
     <w:uiPriority w:val="99"/>
     <w:semiHidden/>
-    <w:rsid w:val="00E51C15"/>
+    <w:rsid w:val="003249C5"/>
     <w:pPr>
       <w:ind w:left="1680"/>
     </w:pPr>
@@ -10150,7 +10164,7 @@
     <w:autoRedefine/>
     <w:uiPriority w:val="99"/>
     <w:semiHidden/>
-    <w:rsid w:val="00E51C15"/>
+    <w:rsid w:val="003249C5"/>
     <w:pPr>
       <w:ind w:left="1920"/>
     </w:pPr>
@@ -10162,7 +10176,7 @@
   <w:style w:type="paragraph" w:customStyle="1" w:styleId="NormalText">
     <w:name w:val="Normal Text"/>
     <w:uiPriority w:val="99"/>
-    <w:rsid w:val="00E51C15"/>
+    <w:rsid w:val="003249C5"/>
     <w:pPr>
       <w:autoSpaceDE w:val="0"/>
       <w:autoSpaceDN w:val="0"/>
@@ -10179,7 +10193,7 @@
     <w:name w:val="text input file"/>
     <w:basedOn w:val="commandprompt"/>
     <w:uiPriority w:val="99"/>
-    <w:rsid w:val="00E51C15"/>
+    <w:rsid w:val="003249C5"/>
     <w:pPr>
       <w:spacing w:after="0"/>
     </w:pPr>
@@ -10188,7 +10202,7 @@
     <w:name w:val="command prompt"/>
     <w:basedOn w:val="textbody"/>
     <w:uiPriority w:val="99"/>
-    <w:rsid w:val="00E51C15"/>
+    <w:rsid w:val="003249C5"/>
     <w:pPr>
       <w:ind w:left="1498"/>
     </w:pPr>
@@ -10203,7 +10217,7 @@
     <w:basedOn w:val="Heading3"/>
     <w:next w:val="textbody"/>
     <w:uiPriority w:val="99"/>
-    <w:rsid w:val="00E51C15"/>
+    <w:rsid w:val="003249C5"/>
     <w:pPr>
       <w:tabs>
         <w:tab w:val="clear" w:pos="864"/>
@@ -10219,7 +10233,7 @@
     <w:name w:val="text file (wide)"/>
     <w:basedOn w:val="textinputfile"/>
     <w:uiPriority w:val="99"/>
-    <w:rsid w:val="00E51C15"/>
+    <w:rsid w:val="003249C5"/>
     <w:pPr>
       <w:ind w:left="432"/>
     </w:pPr>
@@ -10232,7 +10246,7 @@
     <w:name w:val="reference"/>
     <w:basedOn w:val="textbody"/>
     <w:uiPriority w:val="99"/>
-    <w:rsid w:val="00E51C15"/>
+    <w:rsid w:val="003249C5"/>
     <w:pPr>
       <w:ind w:left="1584" w:hanging="432"/>
     </w:pPr>
@@ -10241,7 +10255,7 @@
     <w:name w:val="title line"/>
     <w:basedOn w:val="Normal"/>
     <w:uiPriority w:val="99"/>
-    <w:rsid w:val="00E51C15"/>
+    <w:rsid w:val="003249C5"/>
     <w:pPr>
       <w:jc w:val="center"/>
     </w:pPr>
@@ -10256,7 +10270,7 @@
     <w:basedOn w:val="titleline"/>
     <w:next w:val="titleline"/>
     <w:uiPriority w:val="99"/>
-    <w:rsid w:val="00E51C15"/>
+    <w:rsid w:val="003249C5"/>
     <w:pPr>
       <w:spacing w:before="3240"/>
     </w:pPr>
@@ -10265,7 +10279,7 @@
     <w:name w:val="title line - small"/>
     <w:basedOn w:val="titleline"/>
     <w:uiPriority w:val="99"/>
-    <w:rsid w:val="00E51C15"/>
+    <w:rsid w:val="003249C5"/>
     <w:pPr>
       <w:spacing w:before="120"/>
     </w:pPr>

</xml_diff>

<commit_message>
Updated users guide because of confusion regarding the k parameter.
git-svn-id: http://Marc-PC/svn/Full@532 85f15e0e-5137-b144-a863-98bd542365a3
</commit_message>
<xml_diff>
--- a/trunk/base-fire/trunk/deploy/docs/LANDIS-II Base Fire v3.0 User Guide.docx
+++ b/trunk/base-fire/trunk/deploy/docs/LANDIS-II Base Fire v3.0 User Guide.docx
@@ -4656,12 +4656,12 @@
       <w:pPr>
         <w:pStyle w:val="Heading2"/>
       </w:pPr>
-      <w:bookmarkStart w:id="4" w:name="_Toc133386203"/>
-      <w:bookmarkStart w:id="5" w:name="_Toc312247605"/>
+      <w:bookmarkStart w:id="4" w:name="_Toc312247605"/>
+      <w:bookmarkStart w:id="5" w:name="_Toc133386203"/>
       <w:r>
         <w:t>What’s new in version 3.0</w:t>
       </w:r>
-      <w:bookmarkEnd w:id="5"/>
+      <w:bookmarkEnd w:id="4"/>
     </w:p>
     <w:p>
       <w:pPr>
@@ -4840,7 +4840,7 @@
         <w:ind w:left="720" w:hanging="720"/>
       </w:pPr>
       <w:bookmarkStart w:id="8" w:name="_Toc312247608"/>
-      <w:bookmarkEnd w:id="4"/>
+      <w:bookmarkEnd w:id="5"/>
       <w:r>
         <w:t>Version 2.01</w:t>
       </w:r>
@@ -5049,7 +5049,7 @@
           <v:shape id="_x0000_i1025" type="#_x0000_t75" style="width:9pt;height:17.25pt" o:ole="">
             <v:imagedata r:id="rId8" o:title=""/>
           </v:shape>
-          <o:OLEObject Type="Embed" ProgID="Equation.3" ShapeID="_x0000_i1025" DrawAspect="Content" ObjectID="_1385989462" r:id="rId9"/>
+          <o:OLEObject Type="Embed" ProgID="Equation.3" ShapeID="_x0000_i1025" DrawAspect="Content" ObjectID="_1388561720" r:id="rId9"/>
         </w:object>
       </w:r>
       <w:r>
@@ -5060,8 +5060,27 @@
           <v:shape id="_x0000_i1026" type="#_x0000_t75" style="width:147pt;height:29.25pt" o:ole="">
             <v:imagedata r:id="rId10" o:title=""/>
           </v:shape>
-          <o:OLEObject Type="Embed" ProgID="Equation.3" ShapeID="_x0000_i1026" DrawAspect="Content" ObjectID="_1385989463" r:id="rId11"/>
+          <o:OLEObject Type="Embed" ProgID="Equation.3" ShapeID="_x0000_i1026" DrawAspect="Content" ObjectID="_1388561721" r:id="rId11"/>
         </w:object>
+      </w:r>
+      <w:r>
+        <w:rPr>
+          <w:position w:val="-14"/>
+        </w:rPr>
+        <w:tab/>
+      </w:r>
+      <w:r>
+        <w:rPr>
+          <w:position w:val="-14"/>
+        </w:rPr>
+        <w:tab/>
+      </w:r>
+      <w:r>
+        <w:rPr>
+          <w:position w:val="-14"/>
+        </w:rPr>
+        <w:tab/>
+        <w:t>(1)</w:t>
       </w:r>
     </w:p>
     <w:p>
@@ -5940,6 +5959,13 @@
         </w:rPr>
         <w:t>mean</w:t>
       </w:r>
+      <w:r>
+        <w:rPr>
+          <w:iCs/>
+        </w:rPr>
+        <w:tab/>
+        <w:t>(2)</w:t>
+      </w:r>
     </w:p>
     <w:p>
       <w:pPr>
@@ -6877,77 +6903,7 @@
         <w:pStyle w:val="textbody"/>
       </w:pPr>
       <w:r>
-        <w:t xml:space="preserve">This parameter is the code used for the fire ecoregion in the input map (see section </w:t>
-      </w:r>
-      <w:r>
-        <w:fldChar w:fldCharType="begin"/>
-      </w:r>
-      <w:r>
-        <w:instrText xml:space="preserve"> REF _Ref133906751 \r </w:instrText>
-      </w:r>
-      <w:r>
-        <w:fldChar w:fldCharType="separate"/>
-      </w:r>
-      <w:r>
-        <w:rPr>
-          <w:b/>
-          <w:bCs/>
-        </w:rPr>
-        <w:t>Error! Reference source not found.</w:t>
-      </w:r>
-      <w:r>
-        <w:fldChar w:fldCharType="end"/>
-      </w:r>
-      <w:r>
-        <w:t xml:space="preserve"> </w:t>
-      </w:r>
-      <w:r>
-        <w:rPr>
-          <w:i/>
-          <w:iCs/>
-        </w:rPr>
-        <w:fldChar w:fldCharType="begin"/>
-      </w:r>
-      <w:r>
-        <w:rPr>
-          <w:i/>
-          <w:iCs/>
-        </w:rPr>
-        <w:instrText xml:space="preserve"> REF _Ref133906751  \* MERGEFORMAT </w:instrText>
-      </w:r>
-      <w:r>
-        <w:rPr>
-          <w:i/>
-          <w:iCs/>
-        </w:rPr>
-        <w:fldChar w:fldCharType="separate"/>
-      </w:r>
-      <w:r>
-        <w:rPr>
-          <w:b/>
-          <w:bCs/>
-          <w:i/>
-          <w:iCs/>
-        </w:rPr>
-        <w:t>Error! Reference source not found.</w:t>
-      </w:r>
-      <w:r>
-        <w:rPr>
-          <w:i/>
-          <w:iCs/>
-        </w:rPr>
-        <w:fldChar w:fldCharType="end"/>
-      </w:r>
-      <w:r>
-        <w:t xml:space="preserve">).  Value: 0 ≤ integer ≤ 65,535.  Each fire </w:t>
-      </w:r>
-      <w:proofErr w:type="spellStart"/>
-      <w:r>
-        <w:t>ecoregion’s</w:t>
-      </w:r>
-      <w:proofErr w:type="spellEnd"/>
-      <w:r>
-        <w:t xml:space="preserve"> map code must be unique.  Map codes do not have to appear in any order, and do not need to be consecutive.</w:t>
+        <w:t>This parameter is the code used for the fire ecoregion in the input map.  Value: 0 ≤ integer ≤ 65,535.  Each fire region map code must be unique.  Map codes do not have to appear in any order, and do not need to be consecutive.</w:t>
       </w:r>
     </w:p>
     <w:p>
@@ -7040,10 +6996,16 @@
         <w:pStyle w:val="textbody"/>
       </w:pPr>
       <w:r>
-        <w:t xml:space="preserve">This parameter is typically set equal to the expected fire rotation period.  It was referred to as “fire rotation period” </w:t>
-      </w:r>
-      <w:r>
-        <w:t xml:space="preserve">or “fire spread age” </w:t>
+        <w:t xml:space="preserve">This parameter is </w:t>
+      </w:r>
+      <w:r>
+        <w:t xml:space="preserve">often initially </w:t>
+      </w:r>
+      <w:r>
+        <w:t xml:space="preserve">set equal to the expected fire rotation period.  It was referred to as </w:t>
+      </w:r>
+      <w:r>
+        <w:t xml:space="preserve">“fire spread age” </w:t>
       </w:r>
       <w:r>
         <w:t xml:space="preserve">in previous </w:t>
@@ -7052,22 +7014,49 @@
         <w:t>versions</w:t>
       </w:r>
       <w:r>
-        <w:t>.  Value: integer ≥ 0.  Units: years.</w:t>
+        <w:t xml:space="preserve">.  </w:t>
+      </w:r>
+      <w:r>
+        <w:t xml:space="preserve">However, it is </w:t>
+      </w:r>
+      <w:r>
+        <w:rPr>
+          <w:b/>
+        </w:rPr>
+        <w:t>not</w:t>
+      </w:r>
+      <w:r>
+        <w:t xml:space="preserve"> the fire rotation period.  It is a value in equation (1) above and it relates to the probability of a fire spreading through a site as a function of age.  </w:t>
+      </w:r>
+      <w:r>
+        <w:t xml:space="preserve">In general, smaller values of </w:t>
+      </w:r>
+      <w:r>
+        <w:rPr>
+          <w:i/>
+        </w:rPr>
+        <w:t>k</w:t>
+      </w:r>
+      <w:r>
+        <w:t xml:space="preserve"> will increase fire spread; larger values will decrease fire spread.  </w:t>
+      </w:r>
+      <w:r>
+        <w:t xml:space="preserve">Value: integer ≥ 0.  </w:t>
       </w:r>
     </w:p>
     <w:p>
       <w:pPr>
         <w:pStyle w:val="Heading2"/>
       </w:pPr>
-      <w:bookmarkStart w:id="38" w:name="_Ref133899079"/>
-      <w:bookmarkStart w:id="39" w:name="_Toc102232960"/>
-      <w:bookmarkStart w:id="40" w:name="_Toc312247630"/>
+      <w:bookmarkStart w:id="38" w:name="_Toc312247630"/>
+      <w:bookmarkStart w:id="39" w:name="_Ref133899079"/>
+      <w:bookmarkStart w:id="40" w:name="_Toc102232960"/>
       <w:bookmarkEnd w:id="29"/>
       <w:bookmarkEnd w:id="30"/>
       <w:r>
         <w:t>Initial Fire Region Map</w:t>
       </w:r>
-      <w:bookmarkEnd w:id="40"/>
+      <w:bookmarkEnd w:id="38"/>
     </w:p>
     <w:p>
       <w:pPr>
@@ -7207,6 +7196,7 @@
       </w:pPr>
       <w:bookmarkStart w:id="43" w:name="_Toc312247633"/>
       <w:r>
+        <w:lastRenderedPageBreak/>
         <w:t>File name</w:t>
       </w:r>
       <w:bookmarkEnd w:id="43"/>
@@ -7225,7 +7215,6 @@
       </w:pPr>
       <w:bookmarkStart w:id="44" w:name="_Toc312247634"/>
       <w:r>
-        <w:lastRenderedPageBreak/>
         <w:t>F</w:t>
       </w:r>
       <w:r>
@@ -7234,7 +7223,7 @@
       <w:r>
         <w:t xml:space="preserve"> Curve</w:t>
       </w:r>
-      <w:bookmarkEnd w:id="38"/>
+      <w:bookmarkEnd w:id="39"/>
       <w:r>
         <w:t xml:space="preserve"> Table</w:t>
       </w:r>
@@ -7463,7 +7452,11 @@
         <w:t>decreasing</w:t>
       </w:r>
       <w:r>
-        <w:t xml:space="preserve"> order from severity 5 to severity 1.  The value in each severity column is the maximum value for time-since-last-wind for that severity.  The special value of -1 denotes that the severity is to be excluded from the ecoregion.  Values: </w:t>
+        <w:t xml:space="preserve"> order from severity 5 to severity 1.  The value in each severity column is the maximum value for time-since-last-wind for that severity.  The special value of -1 </w:t>
+      </w:r>
+      <w:r>
+        <w:lastRenderedPageBreak/>
+        <w:t xml:space="preserve">denotes that the severity is to be excluded from the ecoregion.  Values: </w:t>
       </w:r>
       <w:proofErr w:type="gramStart"/>
       <w:r>
@@ -7480,7 +7473,6 @@
       </w:pPr>
       <w:bookmarkStart w:id="51" w:name="_Toc312247640"/>
       <w:r>
-        <w:lastRenderedPageBreak/>
         <w:t>Fire Damage Table</w:t>
       </w:r>
       <w:bookmarkEnd w:id="51"/>
@@ -7709,7 +7701,7 @@
         <w:lastRenderedPageBreak/>
         <w:t>Output Files</w:t>
       </w:r>
-      <w:bookmarkEnd w:id="39"/>
+      <w:bookmarkEnd w:id="40"/>
       <w:bookmarkEnd w:id="58"/>
     </w:p>
     <w:p>
@@ -7750,13 +7742,13 @@
         <w:pStyle w:val="Heading2"/>
       </w:pPr>
       <w:bookmarkStart w:id="62" w:name="_Ref133900608"/>
-      <w:bookmarkStart w:id="63" w:name="_Toc102232962"/>
-      <w:bookmarkStart w:id="64" w:name="_Toc312247649"/>
+      <w:bookmarkStart w:id="63" w:name="_Toc312247649"/>
+      <w:bookmarkStart w:id="64" w:name="_Toc102232962"/>
       <w:r>
         <w:t>Fire Event Log</w:t>
       </w:r>
       <w:bookmarkEnd w:id="62"/>
-      <w:bookmarkEnd w:id="64"/>
+      <w:bookmarkEnd w:id="63"/>
     </w:p>
     <w:p>
       <w:pPr>
@@ -7775,7 +7767,7 @@
       <w:r>
         <w:t>Fire Time Step Log</w:t>
       </w:r>
-      <w:bookmarkEnd w:id="63"/>
+      <w:bookmarkEnd w:id="64"/>
       <w:bookmarkEnd w:id="65"/>
       <w:bookmarkEnd w:id="66"/>
     </w:p>
@@ -8530,7 +8522,7 @@
         <w:rFonts w:ascii="Arial" w:hAnsi="Arial" w:cs="Arial"/>
         <w:noProof/>
       </w:rPr>
-      <w:t>1</w:t>
+      <w:t>10</w:t>
     </w:r>
     <w:r>
       <w:rPr>
@@ -8614,8 +8606,6 @@
     </w:r>
     <w:r>
       <w:tab/>
-    </w:r>
-    <w:r>
       <w:t>Extension</w:t>
     </w:r>
     <w:r>

</xml_diff>